<commit_message>
replace ARIMA with Prophet
</commit_message>
<xml_diff>
--- a/outcome/appendix/figure/Supplementary_1.docx
+++ b/outcome/appendix/figure/Supplementary_1.docx
@@ -1,6 +1,6 @@
 
 <file path=word/document.xml><?xml version="1.0" encoding="utf-8"?>
-<w:document xmlns:wpc="http://schemas.microsoft.com/office/word/2010/wordprocessingCanvas" xmlns:cx="http://schemas.microsoft.com/office/drawing/2014/chartex" xmlns:cx1="http://schemas.microsoft.com/office/drawing/2015/9/8/chartex" xmlns:cx2="http://schemas.microsoft.com/office/drawing/2015/10/21/chartex" xmlns:cx3="http://schemas.microsoft.com/office/drawing/2016/5/9/chartex" xmlns:cx4="http://schemas.microsoft.com/office/drawing/2016/5/10/chartex" xmlns:cx5="http://schemas.microsoft.com/office/drawing/2016/5/11/chartex" xmlns:cx6="http://schemas.microsoft.com/office/drawing/2016/5/12/chartex" xmlns:cx7="http://schemas.microsoft.com/office/drawing/2016/5/13/chartex" xmlns:cx8="http://schemas.microsoft.com/office/drawing/2016/5/14/chartex" xmlns:mc="http://schemas.openxmlformats.org/markup-compatibility/2006" xmlns:aink="http://schemas.microsoft.com/office/drawing/2016/ink" xmlns:am3d="http://schemas.microsoft.com/office/drawing/2017/model3d" xmlns:o="urn:schemas-microsoft-com:office:office" xmlns:oel="http://schemas.microsoft.com/office/2019/extlst" xmlns:r="http://schemas.openxmlformats.org/officeDocument/2006/relationships" xmlns:m="http://schemas.openxmlformats.org/officeDocument/2006/math" xmlns:v="urn:schemas-microsoft-com:vml" xmlns:wp14="http://schemas.microsoft.com/office/word/2010/wordprocessingDrawing" xmlns:wp="http://schemas.openxmlformats.org/drawingml/2006/wordprocessingDrawing" xmlns:w10="urn:schemas-microsoft-com:office:word" xmlns:w="http://schemas.openxmlformats.org/wordprocessingml/2006/main" xmlns:w14="http://schemas.microsoft.com/office/word/2010/wordml" xmlns:w15="http://schemas.microsoft.com/office/word/2012/wordml" xmlns:w16cex="http://schemas.microsoft.com/office/word/2018/wordml/cex" xmlns:w16cid="http://schemas.microsoft.com/office/word/2016/wordml/cid" xmlns:w16="http://schemas.microsoft.com/office/word/2018/wordml" xmlns:w16sdtdh="http://schemas.microsoft.com/office/word/2020/wordml/sdtdatahash" xmlns:w16se="http://schemas.microsoft.com/office/word/2015/wordml/symex" xmlns:wpg="http://schemas.microsoft.com/office/word/2010/wordprocessingGroup" xmlns:wpi="http://schemas.microsoft.com/office/word/2010/wordprocessingInk" xmlns:wne="http://schemas.microsoft.com/office/word/2006/wordml" xmlns:wps="http://schemas.microsoft.com/office/word/2010/wordprocessingShape" mc:Ignorable="w14 w15 w16se w16cid w16 w16cex w16sdtdh wp14">
+<w:document xmlns:wpc="http://schemas.microsoft.com/office/word/2010/wordprocessingCanvas" xmlns:cx="http://schemas.microsoft.com/office/drawing/2014/chartex" xmlns:cx1="http://schemas.microsoft.com/office/drawing/2015/9/8/chartex" xmlns:cx2="http://schemas.microsoft.com/office/drawing/2015/10/21/chartex" xmlns:cx3="http://schemas.microsoft.com/office/drawing/2016/5/9/chartex" xmlns:cx4="http://schemas.microsoft.com/office/drawing/2016/5/10/chartex" xmlns:cx5="http://schemas.microsoft.com/office/drawing/2016/5/11/chartex" xmlns:cx6="http://schemas.microsoft.com/office/drawing/2016/5/12/chartex" xmlns:cx7="http://schemas.microsoft.com/office/drawing/2016/5/13/chartex" xmlns:cx8="http://schemas.microsoft.com/office/drawing/2016/5/14/chartex" xmlns:mc="http://schemas.openxmlformats.org/markup-compatibility/2006" xmlns:aink="http://schemas.microsoft.com/office/drawing/2016/ink" xmlns:am3d="http://schemas.microsoft.com/office/drawing/2017/model3d" xmlns:o="urn:schemas-microsoft-com:office:office" xmlns:r="http://schemas.openxmlformats.org/officeDocument/2006/relationships" xmlns:m="http://schemas.openxmlformats.org/officeDocument/2006/math" xmlns:v="urn:schemas-microsoft-com:vml" xmlns:wp14="http://schemas.microsoft.com/office/word/2010/wordprocessingDrawing" xmlns:wp="http://schemas.openxmlformats.org/drawingml/2006/wordprocessingDrawing" xmlns:w10="urn:schemas-microsoft-com:office:word" xmlns:w="http://schemas.openxmlformats.org/wordprocessingml/2006/main" xmlns:w14="http://schemas.microsoft.com/office/word/2010/wordml" xmlns:w15="http://schemas.microsoft.com/office/word/2012/wordml" xmlns:w16cid="http://schemas.microsoft.com/office/word/2016/wordml/cid" xmlns:w16se="http://schemas.microsoft.com/office/word/2015/wordml/symex" xmlns:wpg="http://schemas.microsoft.com/office/word/2010/wordprocessingGroup" xmlns:wpi="http://schemas.microsoft.com/office/word/2010/wordprocessingInk" xmlns:wne="http://schemas.microsoft.com/office/word/2006/wordml" xmlns:wps="http://schemas.microsoft.com/office/word/2010/wordprocessingShape" mc:Ignorable="w14 w15 w16se w16cid wp14">
   <w:body>
     <w:p>
       <w:pPr>
@@ -47,6 +47,7 @@
       <w:pPr>
         <w:pStyle w:val="Authors"/>
         <w:spacing w:line="480" w:lineRule="auto"/>
+        <w:jc w:val="left"/>
         <w:rPr>
           <w:b/>
           <w:bCs/>
@@ -54,7 +55,7 @@
         <w:sectPr>
           <w:footerReference w:type="default" r:id="rId7"/>
           <w:pgSz w:w="11906" w:h="16838"/>
-          <w:pgMar w:top="720" w:right="720" w:bottom="720" w:left="720" w:header="851" w:footer="992" w:gutter="0"/>
+          <w:pgMar w:top="720" w:right="720" w:bottom="720" w:left="720" w:header="851" w:footer="227" w:gutter="0"/>
           <w:cols w:space="425"/>
           <w:docGrid w:type="lines" w:linePitch="326"/>
         </w:sectPr>
@@ -75,12 +76,12 @@
         </w:rPr>
         <w:lastRenderedPageBreak/>
         <w:drawing>
-          <wp:inline distT="0" distB="0" distL="0" distR="0" wp14:anchorId="71D97AEB" wp14:editId="40C4983C">
-            <wp:extent cx="6647180" cy="7116445"/>
-            <wp:effectExtent l="0" t="0" r="1270" b="8255"/>
-            <wp:docPr id="1126235120" name="图片 1"/>
+          <wp:inline distT="0" distB="0" distL="0" distR="0" wp14:anchorId="7261304E" wp14:editId="0F95752D">
+            <wp:extent cx="6634800" cy="7106400"/>
+            <wp:effectExtent l="0" t="0" r="0" b="0"/>
+            <wp:docPr id="1" name="图片 1"/>
             <wp:cNvGraphicFramePr>
-              <a:graphicFrameLocks xmlns:a="http://schemas.openxmlformats.org/drawingml/2006/main" noChangeAspect="1"/>
+              <a:graphicFrameLocks xmlns:a="http://schemas.openxmlformats.org/drawingml/2006/main"/>
             </wp:cNvGraphicFramePr>
             <a:graphic xmlns:a="http://schemas.openxmlformats.org/drawingml/2006/main">
               <a:graphicData uri="http://schemas.openxmlformats.org/drawingml/2006/picture">
@@ -107,7 +108,7 @@
                   <pic:spPr bwMode="auto">
                     <a:xfrm>
                       <a:off x="0" y="0"/>
-                      <a:ext cx="6647180" cy="7116445"/>
+                      <a:ext cx="6634800" cy="7106400"/>
                     </a:xfrm>
                     <a:prstGeom prst="rect">
                       <a:avLst/>
@@ -165,7 +166,23 @@
         <w:t xml:space="preserve"> </w:t>
       </w:r>
       <w:r>
-        <w:t xml:space="preserve">(A) Neural model; (B) ETS model; (C) ARIMA model; (D) SEARIMA model; (E) Hybrid models combining SARIMA, ETS, STL, and neural network model; (F) Bayesian structural model; (G) Root </w:t>
+        <w:t xml:space="preserve">(A) Neural </w:t>
+      </w:r>
+      <w:r>
+        <w:t>N</w:t>
+      </w:r>
+      <w:r>
+        <w:rPr>
+          <w:rFonts w:hint="eastAsia"/>
+          <w:lang w:eastAsia="zh-CN"/>
+        </w:rPr>
+        <w:t>etwork</w:t>
+      </w:r>
+      <w:r>
+        <w:t xml:space="preserve"> </w:t>
+      </w:r>
+      <w:r>
+        <w:t xml:space="preserve">model; (B) ETS model; (C) ARIMA model; (D) SEARIMA model; (E) Hybrid models combining SARIMA, ETS, STL, and neural network model; (F) Bayesian structural model; (G) Root </w:t>
       </w:r>
       <w:r>
         <w:t>m</w:t>
@@ -202,6 +219,3874 @@
       <w:pPr>
         <w:pStyle w:val="ab"/>
         <w:adjustRightInd w:val="0"/>
+      </w:pPr>
+    </w:p>
+    <w:p>
+      <w:pPr>
+        <w:pStyle w:val="ab"/>
+        <w:adjustRightInd w:val="0"/>
+        <w:rPr>
+          <w:b/>
+          <w:bCs/>
+        </w:rPr>
+      </w:pPr>
+      <w:r>
+        <w:rPr>
+          <w:noProof/>
+        </w:rPr>
+        <w:lastRenderedPageBreak/>
+        <w:drawing>
+          <wp:inline distT="0" distB="0" distL="0" distR="0" wp14:anchorId="56DE37D6" wp14:editId="065F30D2">
+            <wp:extent cx="6633845" cy="7107555"/>
+            <wp:effectExtent l="0" t="0" r="0" b="0"/>
+            <wp:docPr id="3" name="图片 3"/>
+            <wp:cNvGraphicFramePr>
+              <a:graphicFrameLocks xmlns:a="http://schemas.openxmlformats.org/drawingml/2006/main" noChangeAspect="1"/>
+            </wp:cNvGraphicFramePr>
+            <a:graphic xmlns:a="http://schemas.openxmlformats.org/drawingml/2006/main">
+              <a:graphicData uri="http://schemas.openxmlformats.org/drawingml/2006/picture">
+                <pic:pic xmlns:pic="http://schemas.openxmlformats.org/drawingml/2006/picture">
+                  <pic:nvPicPr>
+                    <pic:cNvPr id="0" name="Picture 2"/>
+                    <pic:cNvPicPr>
+                      <a:picLocks noChangeAspect="1" noChangeArrowheads="1"/>
+                    </pic:cNvPicPr>
+                  </pic:nvPicPr>
+                  <pic:blipFill>
+                    <a:blip r:embed="rId9" cstate="print">
+                      <a:extLst>
+                        <a:ext uri="{28A0092B-C50C-407E-A947-70E740481C1C}">
+                          <a14:useLocalDpi xmlns:a14="http://schemas.microsoft.com/office/drawing/2010/main" val="0"/>
+                        </a:ext>
+                      </a:extLst>
+                    </a:blip>
+                    <a:srcRect/>
+                    <a:stretch>
+                      <a:fillRect/>
+                    </a:stretch>
+                  </pic:blipFill>
+                  <pic:spPr bwMode="auto">
+                    <a:xfrm>
+                      <a:off x="0" y="0"/>
+                      <a:ext cx="6633845" cy="7107555"/>
+                    </a:xfrm>
+                    <a:prstGeom prst="rect">
+                      <a:avLst/>
+                    </a:prstGeom>
+                    <a:noFill/>
+                    <a:ln>
+                      <a:noFill/>
+                    </a:ln>
+                  </pic:spPr>
+                </pic:pic>
+              </a:graphicData>
+            </a:graphic>
+          </wp:inline>
+        </w:drawing>
+      </w:r>
+    </w:p>
+    <w:p>
+      <w:pPr>
+        <w:pStyle w:val="Authors"/>
+        <w:spacing w:before="0" w:after="0" w:line="480" w:lineRule="auto"/>
+        <w:jc w:val="left"/>
+      </w:pPr>
+      <w:r>
+        <w:rPr>
+          <w:b/>
+          <w:bCs/>
+        </w:rPr>
+        <w:t xml:space="preserve">Supplementary </w:t>
+      </w:r>
+      <w:r>
+        <w:rPr>
+          <w:b/>
+          <w:bCs/>
+        </w:rPr>
+        <w:t>Figure 2</w:t>
+      </w:r>
+    </w:p>
+    <w:p>
+      <w:pPr>
+        <w:pStyle w:val="ab"/>
+        <w:adjustRightInd w:val="0"/>
+      </w:pPr>
+      <w:r>
+        <w:rPr>
+          <w:b/>
+          <w:bCs/>
+        </w:rPr>
+        <w:t>Training and comparing variant time series models for H</w:t>
+      </w:r>
+      <w:r>
+        <w:rPr>
+          <w:b/>
+          <w:bCs/>
+        </w:rPr>
+        <w:t>E</w:t>
+      </w:r>
+      <w:r>
+        <w:rPr>
+          <w:b/>
+          <w:bCs/>
+        </w:rPr>
+        <w:t>V.</w:t>
+      </w:r>
+      <w:r>
+        <w:rPr>
+          <w:b/>
+          <w:bCs/>
+        </w:rPr>
+        <w:t xml:space="preserve"> </w:t>
+      </w:r>
+      <w:r>
+        <w:t xml:space="preserve">(A) Neural </w:t>
+      </w:r>
+      <w:r>
+        <w:t>N</w:t>
+      </w:r>
+      <w:r>
+        <w:rPr>
+          <w:rFonts w:hint="eastAsia"/>
+          <w:lang w:eastAsia="zh-CN"/>
+        </w:rPr>
+        <w:t>etwork</w:t>
+      </w:r>
+      <w:r>
+        <w:t xml:space="preserve"> </w:t>
+      </w:r>
+      <w:r>
+        <w:t xml:space="preserve">model; (B) ETS model; (C) ARIMA model; (D) SEARIMA model; (E) Hybrid models combining SARIMA, ETS, STL, and neural network model; (F) Bayesian structural model; (G) Root </w:t>
+      </w:r>
+      <w:r>
+        <w:t>m</w:t>
+      </w:r>
+      <w:r>
+        <w:t xml:space="preserve">ean </w:t>
+      </w:r>
+      <w:r>
+        <w:t>s</w:t>
+      </w:r>
+      <w:r>
+        <w:t xml:space="preserve">quare </w:t>
+      </w:r>
+      <w:r>
+        <w:t>e</w:t>
+      </w:r>
+      <w:r>
+        <w:t xml:space="preserve">rror (RMSE) of variant models; (H) R-squared of variant models; (J) Mean </w:t>
+      </w:r>
+      <w:r>
+        <w:t>a</w:t>
+      </w:r>
+      <w:r>
+        <w:t xml:space="preserve">bsolute </w:t>
+      </w:r>
+      <w:r>
+        <w:t>e</w:t>
+      </w:r>
+      <w:r>
+        <w:t>rror (MAE) of variant models.</w:t>
+      </w:r>
+    </w:p>
+    <w:p>
+      <w:pPr>
+        <w:pStyle w:val="ab"/>
+        <w:adjustRightInd w:val="0"/>
+      </w:pPr>
+    </w:p>
+    <w:p>
+      <w:pPr>
+        <w:pStyle w:val="ab"/>
+        <w:adjustRightInd w:val="0"/>
+        <w:rPr>
+          <w:b/>
+          <w:bCs/>
+        </w:rPr>
+      </w:pPr>
+      <w:r>
+        <w:rPr>
+          <w:b/>
+          <w:bCs/>
+          <w:noProof/>
+        </w:rPr>
+        <w:lastRenderedPageBreak/>
+        <w:drawing>
+          <wp:inline distT="0" distB="0" distL="0" distR="0" wp14:anchorId="3494FBBA" wp14:editId="35B05850">
+            <wp:extent cx="6634800" cy="7106400"/>
+            <wp:effectExtent l="0" t="0" r="0" b="0"/>
+            <wp:docPr id="2" name="图片 2"/>
+            <wp:cNvGraphicFramePr>
+              <a:graphicFrameLocks xmlns:a="http://schemas.openxmlformats.org/drawingml/2006/main"/>
+            </wp:cNvGraphicFramePr>
+            <a:graphic xmlns:a="http://schemas.openxmlformats.org/drawingml/2006/main">
+              <a:graphicData uri="http://schemas.openxmlformats.org/drawingml/2006/picture">
+                <pic:pic xmlns:pic="http://schemas.openxmlformats.org/drawingml/2006/picture">
+                  <pic:nvPicPr>
+                    <pic:cNvPr id="0" name="Picture 1"/>
+                    <pic:cNvPicPr>
+                      <a:picLocks noChangeAspect="1" noChangeArrowheads="1"/>
+                    </pic:cNvPicPr>
+                  </pic:nvPicPr>
+                  <pic:blipFill>
+                    <a:blip r:embed="rId10" cstate="print">
+                      <a:extLst>
+                        <a:ext uri="{28A0092B-C50C-407E-A947-70E740481C1C}">
+                          <a14:useLocalDpi xmlns:a14="http://schemas.microsoft.com/office/drawing/2010/main" val="0"/>
+                        </a:ext>
+                      </a:extLst>
+                    </a:blip>
+                    <a:srcRect/>
+                    <a:stretch>
+                      <a:fillRect/>
+                    </a:stretch>
+                  </pic:blipFill>
+                  <pic:spPr bwMode="auto">
+                    <a:xfrm>
+                      <a:off x="0" y="0"/>
+                      <a:ext cx="6634800" cy="7106400"/>
+                    </a:xfrm>
+                    <a:prstGeom prst="rect">
+                      <a:avLst/>
+                    </a:prstGeom>
+                    <a:noFill/>
+                    <a:ln>
+                      <a:noFill/>
+                    </a:ln>
+                  </pic:spPr>
+                </pic:pic>
+              </a:graphicData>
+            </a:graphic>
+          </wp:inline>
+        </w:drawing>
+      </w:r>
+    </w:p>
+    <w:p>
+      <w:pPr>
+        <w:pStyle w:val="Authors"/>
+        <w:spacing w:before="0" w:after="0" w:line="480" w:lineRule="auto"/>
+        <w:jc w:val="left"/>
+        <w:rPr>
+          <w:b/>
+          <w:bCs/>
+        </w:rPr>
+      </w:pPr>
+      <w:r>
+        <w:rPr>
+          <w:b/>
+          <w:bCs/>
+        </w:rPr>
+        <w:t xml:space="preserve">Supplementary </w:t>
+      </w:r>
+      <w:r>
+        <w:rPr>
+          <w:b/>
+          <w:bCs/>
+        </w:rPr>
+        <w:t>Figure 3</w:t>
+      </w:r>
+    </w:p>
+    <w:p>
+      <w:pPr>
+        <w:pStyle w:val="Authors"/>
+        <w:spacing w:before="0" w:after="0" w:line="480" w:lineRule="auto"/>
+        <w:jc w:val="left"/>
+      </w:pPr>
+      <w:r>
+        <w:rPr>
+          <w:b/>
+          <w:bCs/>
+        </w:rPr>
+        <w:t xml:space="preserve">Training and comparing variant time series models for </w:t>
+      </w:r>
+      <w:r>
+        <w:rPr>
+          <w:b/>
+          <w:bCs/>
+        </w:rPr>
+        <w:t>Typhoid fever</w:t>
+      </w:r>
+      <w:r>
+        <w:rPr>
+          <w:b/>
+          <w:bCs/>
+        </w:rPr>
+        <w:t xml:space="preserve"> </w:t>
+      </w:r>
+      <w:r>
+        <w:rPr>
+          <w:b/>
+          <w:bCs/>
+        </w:rPr>
+        <w:t>and paratyphoid</w:t>
+      </w:r>
+      <w:r>
+        <w:rPr>
+          <w:b/>
+          <w:bCs/>
+        </w:rPr>
+        <w:t xml:space="preserve"> </w:t>
+      </w:r>
+      <w:r>
+        <w:rPr>
+          <w:b/>
+          <w:bCs/>
+        </w:rPr>
+        <w:t>fever</w:t>
+      </w:r>
+      <w:r>
+        <w:rPr>
+          <w:b/>
+          <w:bCs/>
+        </w:rPr>
+        <w:t>.</w:t>
+      </w:r>
+      <w:r>
+        <w:rPr>
+          <w:b/>
+          <w:bCs/>
+        </w:rPr>
+        <w:t xml:space="preserve"> </w:t>
+      </w:r>
+      <w:r>
+        <w:t xml:space="preserve">(A) Neural </w:t>
+      </w:r>
+      <w:r>
+        <w:t>N</w:t>
+      </w:r>
+      <w:r>
+        <w:rPr>
+          <w:rFonts w:hint="eastAsia"/>
+          <w:lang w:eastAsia="zh-CN"/>
+        </w:rPr>
+        <w:t>etwork</w:t>
+      </w:r>
+      <w:r>
+        <w:t xml:space="preserve"> </w:t>
+      </w:r>
+      <w:r>
+        <w:t xml:space="preserve">model; (B) ETS model; (C) ARIMA model; (D) SEARIMA model; (E) Hybrid models combining SARIMA, ETS, STL, and neural network model; (F) Bayesian structural model; (G) Root </w:t>
+      </w:r>
+      <w:r>
+        <w:t>m</w:t>
+      </w:r>
+      <w:r>
+        <w:t xml:space="preserve">ean </w:t>
+      </w:r>
+      <w:r>
+        <w:t>s</w:t>
+      </w:r>
+      <w:r>
+        <w:t xml:space="preserve">quare </w:t>
+      </w:r>
+      <w:r>
+        <w:t>e</w:t>
+      </w:r>
+      <w:r>
+        <w:t>rror</w:t>
+      </w:r>
+      <w:r>
+        <w:t xml:space="preserve"> </w:t>
+      </w:r>
+      <w:r>
+        <w:t xml:space="preserve">(RMSE) of variant models; (H) R-squared of variant models; (J) Mean </w:t>
+      </w:r>
+      <w:r>
+        <w:t>a</w:t>
+      </w:r>
+      <w:r>
+        <w:t xml:space="preserve">bsolute </w:t>
+      </w:r>
+      <w:r>
+        <w:t>e</w:t>
+      </w:r>
+      <w:r>
+        <w:t>rror (MAE) of variant models.</w:t>
+      </w:r>
+    </w:p>
+    <w:p>
+      <w:pPr>
+        <w:pStyle w:val="ab"/>
+        <w:adjustRightInd w:val="0"/>
+      </w:pPr>
+      <w:r>
+        <w:rPr>
+          <w:noProof/>
+        </w:rPr>
+        <w:lastRenderedPageBreak/>
+        <w:drawing>
+          <wp:inline distT="0" distB="0" distL="0" distR="0" wp14:anchorId="7059725B" wp14:editId="7C127711">
+            <wp:extent cx="6633845" cy="7107555"/>
+            <wp:effectExtent l="0" t="0" r="0" b="0"/>
+            <wp:docPr id="7" name="图片 7"/>
+            <wp:cNvGraphicFramePr>
+              <a:graphicFrameLocks xmlns:a="http://schemas.openxmlformats.org/drawingml/2006/main" noChangeAspect="1"/>
+            </wp:cNvGraphicFramePr>
+            <a:graphic xmlns:a="http://schemas.openxmlformats.org/drawingml/2006/main">
+              <a:graphicData uri="http://schemas.openxmlformats.org/drawingml/2006/picture">
+                <pic:pic xmlns:pic="http://schemas.openxmlformats.org/drawingml/2006/picture">
+                  <pic:nvPicPr>
+                    <pic:cNvPr id="0" name="Picture 4"/>
+                    <pic:cNvPicPr>
+                      <a:picLocks noChangeAspect="1" noChangeArrowheads="1"/>
+                    </pic:cNvPicPr>
+                  </pic:nvPicPr>
+                  <pic:blipFill>
+                    <a:blip r:embed="rId11" cstate="print">
+                      <a:extLst>
+                        <a:ext uri="{28A0092B-C50C-407E-A947-70E740481C1C}">
+                          <a14:useLocalDpi xmlns:a14="http://schemas.microsoft.com/office/drawing/2010/main" val="0"/>
+                        </a:ext>
+                      </a:extLst>
+                    </a:blip>
+                    <a:srcRect/>
+                    <a:stretch>
+                      <a:fillRect/>
+                    </a:stretch>
+                  </pic:blipFill>
+                  <pic:spPr bwMode="auto">
+                    <a:xfrm>
+                      <a:off x="0" y="0"/>
+                      <a:ext cx="6633845" cy="7107555"/>
+                    </a:xfrm>
+                    <a:prstGeom prst="rect">
+                      <a:avLst/>
+                    </a:prstGeom>
+                    <a:noFill/>
+                    <a:ln>
+                      <a:noFill/>
+                    </a:ln>
+                  </pic:spPr>
+                </pic:pic>
+              </a:graphicData>
+            </a:graphic>
+          </wp:inline>
+        </w:drawing>
+      </w:r>
+    </w:p>
+    <w:p>
+      <w:pPr>
+        <w:pStyle w:val="Authors"/>
+        <w:spacing w:before="0" w:after="0" w:line="480" w:lineRule="auto"/>
+        <w:jc w:val="left"/>
+      </w:pPr>
+      <w:r>
+        <w:rPr>
+          <w:b/>
+          <w:bCs/>
+        </w:rPr>
+        <w:t xml:space="preserve">Supplementary </w:t>
+      </w:r>
+      <w:r>
+        <w:rPr>
+          <w:b/>
+          <w:bCs/>
+        </w:rPr>
+        <w:t>Figure 4</w:t>
+      </w:r>
+    </w:p>
+    <w:p>
+      <w:pPr>
+        <w:pStyle w:val="ab"/>
+        <w:adjustRightInd w:val="0"/>
+      </w:pPr>
+      <w:r>
+        <w:rPr>
+          <w:b/>
+          <w:bCs/>
+        </w:rPr>
+        <w:t xml:space="preserve">Training and comparing variant time series models for </w:t>
+      </w:r>
+      <w:r>
+        <w:rPr>
+          <w:b/>
+          <w:bCs/>
+        </w:rPr>
+        <w:t>Acute hemorrhagic conjunctivitis</w:t>
+      </w:r>
+      <w:r>
+        <w:rPr>
+          <w:b/>
+          <w:bCs/>
+        </w:rPr>
+        <w:t>.</w:t>
+      </w:r>
+      <w:r>
+        <w:rPr>
+          <w:b/>
+          <w:bCs/>
+        </w:rPr>
+        <w:t xml:space="preserve"> </w:t>
+      </w:r>
+      <w:r>
+        <w:t xml:space="preserve">(A) Neural </w:t>
+      </w:r>
+      <w:r>
+        <w:t>N</w:t>
+      </w:r>
+      <w:r>
+        <w:rPr>
+          <w:rFonts w:hint="eastAsia"/>
+          <w:lang w:eastAsia="zh-CN"/>
+        </w:rPr>
+        <w:t>etwork</w:t>
+      </w:r>
+      <w:r>
+        <w:t xml:space="preserve"> </w:t>
+      </w:r>
+      <w:r>
+        <w:t xml:space="preserve">model; (B) ETS model; (C) ARIMA model; (D) SEARIMA model; (E) Hybrid models combining SARIMA, ETS, STL, and neural network model; (F) Bayesian structural model; (G) Root </w:t>
+      </w:r>
+      <w:r>
+        <w:t>m</w:t>
+      </w:r>
+      <w:r>
+        <w:t xml:space="preserve">ean </w:t>
+      </w:r>
+      <w:r>
+        <w:t>s</w:t>
+      </w:r>
+      <w:r>
+        <w:t xml:space="preserve">quare </w:t>
+      </w:r>
+      <w:r>
+        <w:t>e</w:t>
+      </w:r>
+      <w:r>
+        <w:t xml:space="preserve">rror (RMSE) of variant models; (H) R-squared of variant models; (J) Mean </w:t>
+      </w:r>
+      <w:r>
+        <w:t>a</w:t>
+      </w:r>
+      <w:r>
+        <w:t xml:space="preserve">bsolute </w:t>
+      </w:r>
+      <w:r>
+        <w:t>e</w:t>
+      </w:r>
+      <w:r>
+        <w:t>rror (MAE) of variant models.</w:t>
+      </w:r>
+    </w:p>
+    <w:p>
+      <w:pPr>
+        <w:pStyle w:val="ab"/>
+        <w:adjustRightInd w:val="0"/>
+      </w:pPr>
+      <w:r>
+        <w:rPr>
+          <w:noProof/>
+        </w:rPr>
+        <w:lastRenderedPageBreak/>
+        <w:drawing>
+          <wp:inline distT="0" distB="0" distL="0" distR="0" wp14:anchorId="0894EA46" wp14:editId="60C403AD">
+            <wp:extent cx="6633845" cy="7107555"/>
+            <wp:effectExtent l="0" t="0" r="0" b="0"/>
+            <wp:docPr id="9" name="图片 9"/>
+            <wp:cNvGraphicFramePr>
+              <a:graphicFrameLocks xmlns:a="http://schemas.openxmlformats.org/drawingml/2006/main" noChangeAspect="1"/>
+            </wp:cNvGraphicFramePr>
+            <a:graphic xmlns:a="http://schemas.openxmlformats.org/drawingml/2006/main">
+              <a:graphicData uri="http://schemas.openxmlformats.org/drawingml/2006/picture">
+                <pic:pic xmlns:pic="http://schemas.openxmlformats.org/drawingml/2006/picture">
+                  <pic:nvPicPr>
+                    <pic:cNvPr id="0" name="Picture 5"/>
+                    <pic:cNvPicPr>
+                      <a:picLocks noChangeAspect="1" noChangeArrowheads="1"/>
+                    </pic:cNvPicPr>
+                  </pic:nvPicPr>
+                  <pic:blipFill>
+                    <a:blip r:embed="rId12" cstate="print">
+                      <a:extLst>
+                        <a:ext uri="{28A0092B-C50C-407E-A947-70E740481C1C}">
+                          <a14:useLocalDpi xmlns:a14="http://schemas.microsoft.com/office/drawing/2010/main" val="0"/>
+                        </a:ext>
+                      </a:extLst>
+                    </a:blip>
+                    <a:srcRect/>
+                    <a:stretch>
+                      <a:fillRect/>
+                    </a:stretch>
+                  </pic:blipFill>
+                  <pic:spPr bwMode="auto">
+                    <a:xfrm>
+                      <a:off x="0" y="0"/>
+                      <a:ext cx="6633845" cy="7107555"/>
+                    </a:xfrm>
+                    <a:prstGeom prst="rect">
+                      <a:avLst/>
+                    </a:prstGeom>
+                    <a:noFill/>
+                    <a:ln>
+                      <a:noFill/>
+                    </a:ln>
+                  </pic:spPr>
+                </pic:pic>
+              </a:graphicData>
+            </a:graphic>
+          </wp:inline>
+        </w:drawing>
+      </w:r>
+    </w:p>
+    <w:p>
+      <w:pPr>
+        <w:pStyle w:val="Authors"/>
+        <w:spacing w:before="0" w:after="0" w:line="480" w:lineRule="auto"/>
+        <w:jc w:val="left"/>
+      </w:pPr>
+      <w:r>
+        <w:rPr>
+          <w:b/>
+          <w:bCs/>
+        </w:rPr>
+        <w:t xml:space="preserve">Supplementary </w:t>
+      </w:r>
+      <w:r>
+        <w:rPr>
+          <w:b/>
+          <w:bCs/>
+        </w:rPr>
+        <w:t>Figure 5</w:t>
+      </w:r>
+    </w:p>
+    <w:p>
+      <w:pPr>
+        <w:pStyle w:val="ab"/>
+        <w:adjustRightInd w:val="0"/>
+      </w:pPr>
+      <w:r>
+        <w:rPr>
+          <w:b/>
+          <w:bCs/>
+        </w:rPr>
+        <w:t xml:space="preserve">Training and comparing variant time series models for </w:t>
+      </w:r>
+      <w:r>
+        <w:rPr>
+          <w:b/>
+          <w:bCs/>
+        </w:rPr>
+        <w:t>Dysentery</w:t>
+      </w:r>
+      <w:r>
+        <w:rPr>
+          <w:b/>
+          <w:bCs/>
+        </w:rPr>
+        <w:t>.</w:t>
+      </w:r>
+      <w:r>
+        <w:rPr>
+          <w:b/>
+          <w:bCs/>
+        </w:rPr>
+        <w:t xml:space="preserve"> </w:t>
+      </w:r>
+      <w:r>
+        <w:t xml:space="preserve">(A) Neural </w:t>
+      </w:r>
+      <w:r>
+        <w:t>N</w:t>
+      </w:r>
+      <w:r>
+        <w:rPr>
+          <w:rFonts w:hint="eastAsia"/>
+          <w:lang w:eastAsia="zh-CN"/>
+        </w:rPr>
+        <w:t>etwork</w:t>
+      </w:r>
+      <w:r>
+        <w:t xml:space="preserve"> </w:t>
+      </w:r>
+      <w:r>
+        <w:t xml:space="preserve">model; (B) ETS model; (C) ARIMA model; (D) SEARIMA model; (E) Hybrid models combining SARIMA, ETS, STL, and neural network model; (F) Bayesian structural model; (G) Root </w:t>
+      </w:r>
+      <w:r>
+        <w:t>m</w:t>
+      </w:r>
+      <w:r>
+        <w:t xml:space="preserve">ean </w:t>
+      </w:r>
+      <w:r>
+        <w:t>s</w:t>
+      </w:r>
+      <w:r>
+        <w:t xml:space="preserve">quare </w:t>
+      </w:r>
+      <w:r>
+        <w:t>e</w:t>
+      </w:r>
+      <w:r>
+        <w:t xml:space="preserve">rror (RMSE) of variant models; (H) R-squared of variant models; (J) Mean </w:t>
+      </w:r>
+      <w:r>
+        <w:t>a</w:t>
+      </w:r>
+      <w:r>
+        <w:t xml:space="preserve">bsolute </w:t>
+      </w:r>
+      <w:r>
+        <w:t>e</w:t>
+      </w:r>
+      <w:r>
+        <w:t>rror (MAE) of variant models.</w:t>
+      </w:r>
+    </w:p>
+    <w:p>
+      <w:pPr>
+        <w:pStyle w:val="ab"/>
+        <w:adjustRightInd w:val="0"/>
+      </w:pPr>
+    </w:p>
+    <w:p>
+      <w:pPr>
+        <w:pStyle w:val="ab"/>
+        <w:adjustRightInd w:val="0"/>
+      </w:pPr>
+      <w:r>
+        <w:rPr>
+          <w:noProof/>
+        </w:rPr>
+        <w:lastRenderedPageBreak/>
+        <w:drawing>
+          <wp:inline distT="0" distB="0" distL="0" distR="0" wp14:anchorId="1909DD13" wp14:editId="797BB1EB">
+            <wp:extent cx="6634800" cy="7106400"/>
+            <wp:effectExtent l="0" t="0" r="0" b="0"/>
+            <wp:docPr id="11" name="图片 11"/>
+            <wp:cNvGraphicFramePr>
+              <a:graphicFrameLocks xmlns:a="http://schemas.openxmlformats.org/drawingml/2006/main"/>
+            </wp:cNvGraphicFramePr>
+            <a:graphic xmlns:a="http://schemas.openxmlformats.org/drawingml/2006/main">
+              <a:graphicData uri="http://schemas.openxmlformats.org/drawingml/2006/picture">
+                <pic:pic xmlns:pic="http://schemas.openxmlformats.org/drawingml/2006/picture">
+                  <pic:nvPicPr>
+                    <pic:cNvPr id="0" name="Picture 6"/>
+                    <pic:cNvPicPr>
+                      <a:picLocks noChangeAspect="1" noChangeArrowheads="1"/>
+                    </pic:cNvPicPr>
+                  </pic:nvPicPr>
+                  <pic:blipFill>
+                    <a:blip r:embed="rId13" cstate="print">
+                      <a:extLst>
+                        <a:ext uri="{28A0092B-C50C-407E-A947-70E740481C1C}">
+                          <a14:useLocalDpi xmlns:a14="http://schemas.microsoft.com/office/drawing/2010/main" val="0"/>
+                        </a:ext>
+                      </a:extLst>
+                    </a:blip>
+                    <a:srcRect/>
+                    <a:stretch>
+                      <a:fillRect/>
+                    </a:stretch>
+                  </pic:blipFill>
+                  <pic:spPr bwMode="auto">
+                    <a:xfrm>
+                      <a:off x="0" y="0"/>
+                      <a:ext cx="6634800" cy="7106400"/>
+                    </a:xfrm>
+                    <a:prstGeom prst="rect">
+                      <a:avLst/>
+                    </a:prstGeom>
+                    <a:noFill/>
+                    <a:ln>
+                      <a:noFill/>
+                    </a:ln>
+                  </pic:spPr>
+                </pic:pic>
+              </a:graphicData>
+            </a:graphic>
+          </wp:inline>
+        </w:drawing>
+      </w:r>
+    </w:p>
+    <w:p>
+      <w:pPr>
+        <w:pStyle w:val="Authors"/>
+        <w:spacing w:before="0" w:after="0" w:line="480" w:lineRule="auto"/>
+        <w:jc w:val="left"/>
+      </w:pPr>
+      <w:r>
+        <w:rPr>
+          <w:b/>
+          <w:bCs/>
+        </w:rPr>
+        <w:t xml:space="preserve">Supplementary </w:t>
+      </w:r>
+      <w:r>
+        <w:rPr>
+          <w:b/>
+          <w:bCs/>
+        </w:rPr>
+        <w:t>Figure 6</w:t>
+      </w:r>
+    </w:p>
+    <w:p>
+      <w:pPr>
+        <w:pStyle w:val="ab"/>
+        <w:adjustRightInd w:val="0"/>
+      </w:pPr>
+      <w:r>
+        <w:rPr>
+          <w:b/>
+          <w:bCs/>
+        </w:rPr>
+        <w:t xml:space="preserve">Training and comparing variant time series models for </w:t>
+      </w:r>
+      <w:r>
+        <w:rPr>
+          <w:b/>
+          <w:bCs/>
+        </w:rPr>
+        <w:t>HFMD</w:t>
+      </w:r>
+      <w:r>
+        <w:rPr>
+          <w:b/>
+          <w:bCs/>
+        </w:rPr>
+        <w:t>.</w:t>
+      </w:r>
+      <w:r>
+        <w:rPr>
+          <w:b/>
+          <w:bCs/>
+        </w:rPr>
+        <w:t xml:space="preserve"> </w:t>
+      </w:r>
+      <w:r>
+        <w:t xml:space="preserve">(A) Neural </w:t>
+      </w:r>
+      <w:r>
+        <w:t>N</w:t>
+      </w:r>
+      <w:r>
+        <w:rPr>
+          <w:rFonts w:hint="eastAsia"/>
+          <w:lang w:eastAsia="zh-CN"/>
+        </w:rPr>
+        <w:t>etwork</w:t>
+      </w:r>
+      <w:r>
+        <w:t xml:space="preserve"> </w:t>
+      </w:r>
+      <w:r>
+        <w:t xml:space="preserve">model; (B) ETS model; (C) ARIMA model; (D) SEARIMA model; (E) Hybrid models combining SARIMA, ETS, STL, and neural network model; (F) Bayesian structural model; (G) Root </w:t>
+      </w:r>
+      <w:r>
+        <w:t>m</w:t>
+      </w:r>
+      <w:r>
+        <w:t xml:space="preserve">ean </w:t>
+      </w:r>
+      <w:r>
+        <w:t>s</w:t>
+      </w:r>
+      <w:r>
+        <w:t xml:space="preserve">quare </w:t>
+      </w:r>
+      <w:r>
+        <w:t>e</w:t>
+      </w:r>
+      <w:r>
+        <w:t xml:space="preserve">rror (RMSE) of variant models; (H) R-squared of variant models; (J) Mean </w:t>
+      </w:r>
+      <w:r>
+        <w:t>a</w:t>
+      </w:r>
+      <w:r>
+        <w:t xml:space="preserve">bsolute </w:t>
+      </w:r>
+      <w:r>
+        <w:t>e</w:t>
+      </w:r>
+      <w:r>
+        <w:t>rror (MAE) of variant models.</w:t>
+      </w:r>
+    </w:p>
+    <w:p>
+      <w:pPr>
+        <w:pStyle w:val="ab"/>
+        <w:adjustRightInd w:val="0"/>
+      </w:pPr>
+      <w:r>
+        <w:rPr>
+          <w:noProof/>
+        </w:rPr>
+        <w:lastRenderedPageBreak/>
+        <w:drawing>
+          <wp:inline distT="0" distB="0" distL="0" distR="0" wp14:anchorId="2BD5CC43" wp14:editId="653D2877">
+            <wp:extent cx="6634800" cy="7106400"/>
+            <wp:effectExtent l="0" t="0" r="0" b="0"/>
+            <wp:docPr id="13" name="图片 13"/>
+            <wp:cNvGraphicFramePr>
+              <a:graphicFrameLocks xmlns:a="http://schemas.openxmlformats.org/drawingml/2006/main"/>
+            </wp:cNvGraphicFramePr>
+            <a:graphic xmlns:a="http://schemas.openxmlformats.org/drawingml/2006/main">
+              <a:graphicData uri="http://schemas.openxmlformats.org/drawingml/2006/picture">
+                <pic:pic xmlns:pic="http://schemas.openxmlformats.org/drawingml/2006/picture">
+                  <pic:nvPicPr>
+                    <pic:cNvPr id="0" name="Picture 7"/>
+                    <pic:cNvPicPr>
+                      <a:picLocks noChangeAspect="1" noChangeArrowheads="1"/>
+                    </pic:cNvPicPr>
+                  </pic:nvPicPr>
+                  <pic:blipFill>
+                    <a:blip r:embed="rId14" cstate="print">
+                      <a:extLst>
+                        <a:ext uri="{28A0092B-C50C-407E-A947-70E740481C1C}">
+                          <a14:useLocalDpi xmlns:a14="http://schemas.microsoft.com/office/drawing/2010/main" val="0"/>
+                        </a:ext>
+                      </a:extLst>
+                    </a:blip>
+                    <a:srcRect/>
+                    <a:stretch>
+                      <a:fillRect/>
+                    </a:stretch>
+                  </pic:blipFill>
+                  <pic:spPr bwMode="auto">
+                    <a:xfrm>
+                      <a:off x="0" y="0"/>
+                      <a:ext cx="6634800" cy="7106400"/>
+                    </a:xfrm>
+                    <a:prstGeom prst="rect">
+                      <a:avLst/>
+                    </a:prstGeom>
+                    <a:noFill/>
+                    <a:ln>
+                      <a:noFill/>
+                    </a:ln>
+                  </pic:spPr>
+                </pic:pic>
+              </a:graphicData>
+            </a:graphic>
+          </wp:inline>
+        </w:drawing>
+      </w:r>
+    </w:p>
+    <w:p>
+      <w:pPr>
+        <w:pStyle w:val="Authors"/>
+        <w:spacing w:before="0" w:after="0" w:line="480" w:lineRule="auto"/>
+        <w:jc w:val="left"/>
+      </w:pPr>
+      <w:r>
+        <w:rPr>
+          <w:b/>
+          <w:bCs/>
+        </w:rPr>
+        <w:t xml:space="preserve">Supplementary </w:t>
+      </w:r>
+      <w:r>
+        <w:rPr>
+          <w:b/>
+          <w:bCs/>
+        </w:rPr>
+        <w:t>Figure 7</w:t>
+      </w:r>
+    </w:p>
+    <w:p>
+      <w:pPr>
+        <w:pStyle w:val="ab"/>
+        <w:adjustRightInd w:val="0"/>
+      </w:pPr>
+      <w:r>
+        <w:rPr>
+          <w:b/>
+          <w:bCs/>
+        </w:rPr>
+        <w:t xml:space="preserve">Training and comparing variant time series models for </w:t>
+      </w:r>
+      <w:proofErr w:type="gramStart"/>
+      <w:r>
+        <w:rPr>
+          <w:b/>
+          <w:bCs/>
+        </w:rPr>
+        <w:t>Other</w:t>
+      </w:r>
+      <w:proofErr w:type="gramEnd"/>
+      <w:r>
+        <w:rPr>
+          <w:b/>
+          <w:bCs/>
+        </w:rPr>
+        <w:t xml:space="preserve"> infectious diarrhea</w:t>
+      </w:r>
+      <w:r>
+        <w:rPr>
+          <w:b/>
+          <w:bCs/>
+        </w:rPr>
+        <w:t>.</w:t>
+      </w:r>
+      <w:r>
+        <w:rPr>
+          <w:b/>
+          <w:bCs/>
+        </w:rPr>
+        <w:t xml:space="preserve"> </w:t>
+      </w:r>
+      <w:r>
+        <w:t xml:space="preserve">(A) Neural </w:t>
+      </w:r>
+      <w:r>
+        <w:t>N</w:t>
+      </w:r>
+      <w:r>
+        <w:rPr>
+          <w:rFonts w:hint="eastAsia"/>
+          <w:lang w:eastAsia="zh-CN"/>
+        </w:rPr>
+        <w:t>etwork</w:t>
+      </w:r>
+      <w:r>
+        <w:t xml:space="preserve"> </w:t>
+      </w:r>
+      <w:r>
+        <w:t xml:space="preserve">model; (B) ETS model; (C) ARIMA model; (D) SEARIMA model; (E) Hybrid models combining SARIMA, ETS, STL, and neural network model; (F) Bayesian structural model; (G) Root </w:t>
+      </w:r>
+      <w:r>
+        <w:t>m</w:t>
+      </w:r>
+      <w:r>
+        <w:t xml:space="preserve">ean </w:t>
+      </w:r>
+      <w:r>
+        <w:t>s</w:t>
+      </w:r>
+      <w:r>
+        <w:t xml:space="preserve">quare </w:t>
+      </w:r>
+      <w:r>
+        <w:t>e</w:t>
+      </w:r>
+      <w:r>
+        <w:t xml:space="preserve">rror (RMSE) of variant models; (H) R-squared of variant models; (J) Mean </w:t>
+      </w:r>
+      <w:r>
+        <w:t>a</w:t>
+      </w:r>
+      <w:r>
+        <w:t xml:space="preserve">bsolute </w:t>
+      </w:r>
+      <w:r>
+        <w:t>e</w:t>
+      </w:r>
+      <w:r>
+        <w:t>rror (MAE) of variant models.</w:t>
+      </w:r>
+    </w:p>
+    <w:p>
+      <w:pPr>
+        <w:pStyle w:val="ab"/>
+        <w:adjustRightInd w:val="0"/>
+      </w:pPr>
+      <w:r>
+        <w:rPr>
+          <w:noProof/>
+        </w:rPr>
+        <w:lastRenderedPageBreak/>
+        <w:drawing>
+          <wp:inline distT="0" distB="0" distL="0" distR="0" wp14:anchorId="6D5F6F32" wp14:editId="00288ECA">
+            <wp:extent cx="6634800" cy="7106400"/>
+            <wp:effectExtent l="0" t="0" r="0" b="0"/>
+            <wp:docPr id="15" name="图片 15"/>
+            <wp:cNvGraphicFramePr>
+              <a:graphicFrameLocks xmlns:a="http://schemas.openxmlformats.org/drawingml/2006/main"/>
+            </wp:cNvGraphicFramePr>
+            <a:graphic xmlns:a="http://schemas.openxmlformats.org/drawingml/2006/main">
+              <a:graphicData uri="http://schemas.openxmlformats.org/drawingml/2006/picture">
+                <pic:pic xmlns:pic="http://schemas.openxmlformats.org/drawingml/2006/picture">
+                  <pic:nvPicPr>
+                    <pic:cNvPr id="0" name="Picture 8"/>
+                    <pic:cNvPicPr>
+                      <a:picLocks noChangeAspect="1" noChangeArrowheads="1"/>
+                    </pic:cNvPicPr>
+                  </pic:nvPicPr>
+                  <pic:blipFill>
+                    <a:blip r:embed="rId15" cstate="print">
+                      <a:extLst>
+                        <a:ext uri="{28A0092B-C50C-407E-A947-70E740481C1C}">
+                          <a14:useLocalDpi xmlns:a14="http://schemas.microsoft.com/office/drawing/2010/main" val="0"/>
+                        </a:ext>
+                      </a:extLst>
+                    </a:blip>
+                    <a:srcRect/>
+                    <a:stretch>
+                      <a:fillRect/>
+                    </a:stretch>
+                  </pic:blipFill>
+                  <pic:spPr bwMode="auto">
+                    <a:xfrm>
+                      <a:off x="0" y="0"/>
+                      <a:ext cx="6634800" cy="7106400"/>
+                    </a:xfrm>
+                    <a:prstGeom prst="rect">
+                      <a:avLst/>
+                    </a:prstGeom>
+                    <a:noFill/>
+                    <a:ln>
+                      <a:noFill/>
+                    </a:ln>
+                  </pic:spPr>
+                </pic:pic>
+              </a:graphicData>
+            </a:graphic>
+          </wp:inline>
+        </w:drawing>
+      </w:r>
+    </w:p>
+    <w:p>
+      <w:pPr>
+        <w:pStyle w:val="Authors"/>
+        <w:spacing w:before="0" w:after="0" w:line="480" w:lineRule="auto"/>
+        <w:jc w:val="left"/>
+      </w:pPr>
+      <w:r>
+        <w:rPr>
+          <w:b/>
+          <w:bCs/>
+        </w:rPr>
+        <w:t xml:space="preserve">Supplementary </w:t>
+      </w:r>
+      <w:r>
+        <w:rPr>
+          <w:b/>
+          <w:bCs/>
+        </w:rPr>
+        <w:t>Figure 8</w:t>
+      </w:r>
+    </w:p>
+    <w:p>
+      <w:pPr>
+        <w:pStyle w:val="ab"/>
+        <w:adjustRightInd w:val="0"/>
+      </w:pPr>
+      <w:r>
+        <w:rPr>
+          <w:b/>
+          <w:bCs/>
+        </w:rPr>
+        <w:t xml:space="preserve">Training and comparing variant time series models for </w:t>
+      </w:r>
+      <w:r>
+        <w:rPr>
+          <w:b/>
+          <w:bCs/>
+        </w:rPr>
+        <w:t>Brucellosis</w:t>
+      </w:r>
+      <w:r>
+        <w:rPr>
+          <w:b/>
+          <w:bCs/>
+        </w:rPr>
+        <w:t>.</w:t>
+      </w:r>
+      <w:r>
+        <w:rPr>
+          <w:b/>
+          <w:bCs/>
+        </w:rPr>
+        <w:t xml:space="preserve"> </w:t>
+      </w:r>
+      <w:r>
+        <w:t xml:space="preserve">(A) Neural </w:t>
+      </w:r>
+      <w:r>
+        <w:t>N</w:t>
+      </w:r>
+      <w:r>
+        <w:rPr>
+          <w:rFonts w:hint="eastAsia"/>
+          <w:lang w:eastAsia="zh-CN"/>
+        </w:rPr>
+        <w:t>etwork</w:t>
+      </w:r>
+      <w:r>
+        <w:t xml:space="preserve"> </w:t>
+      </w:r>
+      <w:r>
+        <w:t xml:space="preserve">model; (B) ETS model; (C) ARIMA model; (D) SEARIMA model; (E) Hybrid models combining SARIMA, ETS, STL, and neural network model; (F) Bayesian structural model; (G) Root </w:t>
+      </w:r>
+      <w:r>
+        <w:t>m</w:t>
+      </w:r>
+      <w:r>
+        <w:t xml:space="preserve">ean </w:t>
+      </w:r>
+      <w:r>
+        <w:t>s</w:t>
+      </w:r>
+      <w:r>
+        <w:t xml:space="preserve">quare </w:t>
+      </w:r>
+      <w:r>
+        <w:t>e</w:t>
+      </w:r>
+      <w:r>
+        <w:t xml:space="preserve">rror (RMSE) of variant models; (H) R-squared of variant models; (J) Mean </w:t>
+      </w:r>
+      <w:r>
+        <w:t>a</w:t>
+      </w:r>
+      <w:r>
+        <w:t xml:space="preserve">bsolute </w:t>
+      </w:r>
+      <w:r>
+        <w:t>e</w:t>
+      </w:r>
+      <w:r>
+        <w:t>rror (MAE) of variant models.</w:t>
+      </w:r>
+    </w:p>
+    <w:p>
+      <w:pPr>
+        <w:pStyle w:val="ab"/>
+        <w:adjustRightInd w:val="0"/>
+      </w:pPr>
+    </w:p>
+    <w:p>
+      <w:pPr>
+        <w:pStyle w:val="ab"/>
+        <w:adjustRightInd w:val="0"/>
+      </w:pPr>
+      <w:r>
+        <w:rPr>
+          <w:noProof/>
+        </w:rPr>
+        <w:lastRenderedPageBreak/>
+        <w:drawing>
+          <wp:inline distT="0" distB="0" distL="0" distR="0" wp14:anchorId="3DEF3148" wp14:editId="5F470893">
+            <wp:extent cx="6634800" cy="7106400"/>
+            <wp:effectExtent l="0" t="0" r="0" b="0"/>
+            <wp:docPr id="17" name="图片 17"/>
+            <wp:cNvGraphicFramePr>
+              <a:graphicFrameLocks xmlns:a="http://schemas.openxmlformats.org/drawingml/2006/main"/>
+            </wp:cNvGraphicFramePr>
+            <a:graphic xmlns:a="http://schemas.openxmlformats.org/drawingml/2006/main">
+              <a:graphicData uri="http://schemas.openxmlformats.org/drawingml/2006/picture">
+                <pic:pic xmlns:pic="http://schemas.openxmlformats.org/drawingml/2006/picture">
+                  <pic:nvPicPr>
+                    <pic:cNvPr id="0" name="Picture 9"/>
+                    <pic:cNvPicPr>
+                      <a:picLocks noChangeAspect="1" noChangeArrowheads="1"/>
+                    </pic:cNvPicPr>
+                  </pic:nvPicPr>
+                  <pic:blipFill>
+                    <a:blip r:embed="rId16" cstate="print">
+                      <a:extLst>
+                        <a:ext uri="{28A0092B-C50C-407E-A947-70E740481C1C}">
+                          <a14:useLocalDpi xmlns:a14="http://schemas.microsoft.com/office/drawing/2010/main" val="0"/>
+                        </a:ext>
+                      </a:extLst>
+                    </a:blip>
+                    <a:srcRect/>
+                    <a:stretch>
+                      <a:fillRect/>
+                    </a:stretch>
+                  </pic:blipFill>
+                  <pic:spPr bwMode="auto">
+                    <a:xfrm>
+                      <a:off x="0" y="0"/>
+                      <a:ext cx="6634800" cy="7106400"/>
+                    </a:xfrm>
+                    <a:prstGeom prst="rect">
+                      <a:avLst/>
+                    </a:prstGeom>
+                    <a:noFill/>
+                    <a:ln>
+                      <a:noFill/>
+                    </a:ln>
+                  </pic:spPr>
+                </pic:pic>
+              </a:graphicData>
+            </a:graphic>
+          </wp:inline>
+        </w:drawing>
+      </w:r>
+    </w:p>
+    <w:p>
+      <w:pPr>
+        <w:pStyle w:val="Authors"/>
+        <w:spacing w:before="0" w:after="0" w:line="480" w:lineRule="auto"/>
+        <w:jc w:val="left"/>
+      </w:pPr>
+      <w:r>
+        <w:rPr>
+          <w:b/>
+          <w:bCs/>
+        </w:rPr>
+        <w:t xml:space="preserve">Supplementary </w:t>
+      </w:r>
+      <w:r>
+        <w:rPr>
+          <w:b/>
+          <w:bCs/>
+        </w:rPr>
+        <w:t>Figure 9</w:t>
+      </w:r>
+    </w:p>
+    <w:p>
+      <w:pPr>
+        <w:pStyle w:val="ab"/>
+        <w:adjustRightInd w:val="0"/>
+      </w:pPr>
+      <w:r>
+        <w:rPr>
+          <w:b/>
+          <w:bCs/>
+        </w:rPr>
+        <w:t xml:space="preserve">Training and comparing variant time series models for </w:t>
+      </w:r>
+      <w:r>
+        <w:rPr>
+          <w:b/>
+          <w:bCs/>
+        </w:rPr>
+        <w:t>Dengue fever</w:t>
+      </w:r>
+      <w:r>
+        <w:rPr>
+          <w:b/>
+          <w:bCs/>
+        </w:rPr>
+        <w:t>.</w:t>
+      </w:r>
+      <w:r>
+        <w:rPr>
+          <w:b/>
+          <w:bCs/>
+        </w:rPr>
+        <w:t xml:space="preserve"> </w:t>
+      </w:r>
+      <w:r>
+        <w:t xml:space="preserve">(A) Neural </w:t>
+      </w:r>
+      <w:r>
+        <w:t>N</w:t>
+      </w:r>
+      <w:r>
+        <w:rPr>
+          <w:rFonts w:hint="eastAsia"/>
+          <w:lang w:eastAsia="zh-CN"/>
+        </w:rPr>
+        <w:t>etwork</w:t>
+      </w:r>
+      <w:r>
+        <w:t xml:space="preserve"> </w:t>
+      </w:r>
+      <w:r>
+        <w:t xml:space="preserve">model; (B) ETS model; (C) ARIMA model; (D) SEARIMA model; (E) Hybrid models combining SARIMA, ETS, STL, and neural network model; (F) Bayesian structural model; (G) Root </w:t>
+      </w:r>
+      <w:r>
+        <w:t>m</w:t>
+      </w:r>
+      <w:r>
+        <w:t xml:space="preserve">ean </w:t>
+      </w:r>
+      <w:r>
+        <w:t>s</w:t>
+      </w:r>
+      <w:r>
+        <w:t xml:space="preserve">quare </w:t>
+      </w:r>
+      <w:r>
+        <w:t>e</w:t>
+      </w:r>
+      <w:r>
+        <w:t xml:space="preserve">rror (RMSE) of variant models; (H) R-squared of variant models; (J) Mean </w:t>
+      </w:r>
+      <w:r>
+        <w:t>a</w:t>
+      </w:r>
+      <w:r>
+        <w:t xml:space="preserve">bsolute </w:t>
+      </w:r>
+      <w:r>
+        <w:t>e</w:t>
+      </w:r>
+      <w:r>
+        <w:t>rror (MAE) of variant models.</w:t>
+      </w:r>
+    </w:p>
+    <w:p>
+      <w:pPr>
+        <w:pStyle w:val="ab"/>
+        <w:adjustRightInd w:val="0"/>
+      </w:pPr>
+      <w:r>
+        <w:rPr>
+          <w:noProof/>
+        </w:rPr>
+        <w:lastRenderedPageBreak/>
+        <w:drawing>
+          <wp:inline distT="0" distB="0" distL="0" distR="0" wp14:anchorId="2CC2F104" wp14:editId="1D312FAA">
+            <wp:extent cx="6634800" cy="7106400"/>
+            <wp:effectExtent l="0" t="0" r="0" b="0"/>
+            <wp:docPr id="19" name="图片 19"/>
+            <wp:cNvGraphicFramePr>
+              <a:graphicFrameLocks xmlns:a="http://schemas.openxmlformats.org/drawingml/2006/main"/>
+            </wp:cNvGraphicFramePr>
+            <a:graphic xmlns:a="http://schemas.openxmlformats.org/drawingml/2006/main">
+              <a:graphicData uri="http://schemas.openxmlformats.org/drawingml/2006/picture">
+                <pic:pic xmlns:pic="http://schemas.openxmlformats.org/drawingml/2006/picture">
+                  <pic:nvPicPr>
+                    <pic:cNvPr id="0" name="Picture 10"/>
+                    <pic:cNvPicPr>
+                      <a:picLocks noChangeAspect="1" noChangeArrowheads="1"/>
+                    </pic:cNvPicPr>
+                  </pic:nvPicPr>
+                  <pic:blipFill>
+                    <a:blip r:embed="rId17" cstate="print">
+                      <a:extLst>
+                        <a:ext uri="{28A0092B-C50C-407E-A947-70E740481C1C}">
+                          <a14:useLocalDpi xmlns:a14="http://schemas.microsoft.com/office/drawing/2010/main" val="0"/>
+                        </a:ext>
+                      </a:extLst>
+                    </a:blip>
+                    <a:srcRect/>
+                    <a:stretch>
+                      <a:fillRect/>
+                    </a:stretch>
+                  </pic:blipFill>
+                  <pic:spPr bwMode="auto">
+                    <a:xfrm>
+                      <a:off x="0" y="0"/>
+                      <a:ext cx="6634800" cy="7106400"/>
+                    </a:xfrm>
+                    <a:prstGeom prst="rect">
+                      <a:avLst/>
+                    </a:prstGeom>
+                    <a:noFill/>
+                    <a:ln>
+                      <a:noFill/>
+                    </a:ln>
+                  </pic:spPr>
+                </pic:pic>
+              </a:graphicData>
+            </a:graphic>
+          </wp:inline>
+        </w:drawing>
+      </w:r>
+    </w:p>
+    <w:p>
+      <w:pPr>
+        <w:pStyle w:val="Authors"/>
+        <w:spacing w:before="0" w:after="0" w:line="480" w:lineRule="auto"/>
+        <w:jc w:val="left"/>
+      </w:pPr>
+      <w:r>
+        <w:rPr>
+          <w:b/>
+          <w:bCs/>
+        </w:rPr>
+        <w:t xml:space="preserve">Supplementary </w:t>
+      </w:r>
+      <w:r>
+        <w:rPr>
+          <w:b/>
+          <w:bCs/>
+        </w:rPr>
+        <w:t>Figure 10</w:t>
+      </w:r>
+    </w:p>
+    <w:p>
+      <w:pPr>
+        <w:pStyle w:val="ab"/>
+        <w:adjustRightInd w:val="0"/>
+      </w:pPr>
+      <w:r>
+        <w:rPr>
+          <w:b/>
+          <w:bCs/>
+        </w:rPr>
+        <w:t xml:space="preserve">Training and comparing variant time series models for </w:t>
+      </w:r>
+      <w:r>
+        <w:rPr>
+          <w:b/>
+          <w:bCs/>
+        </w:rPr>
+        <w:t>HFRS</w:t>
+      </w:r>
+      <w:r>
+        <w:rPr>
+          <w:b/>
+          <w:bCs/>
+        </w:rPr>
+        <w:t>.</w:t>
+      </w:r>
+      <w:r>
+        <w:rPr>
+          <w:b/>
+          <w:bCs/>
+        </w:rPr>
+        <w:t xml:space="preserve"> </w:t>
+      </w:r>
+      <w:r>
+        <w:t xml:space="preserve">(A) Neural </w:t>
+      </w:r>
+      <w:r>
+        <w:t>N</w:t>
+      </w:r>
+      <w:r>
+        <w:rPr>
+          <w:rFonts w:hint="eastAsia"/>
+          <w:lang w:eastAsia="zh-CN"/>
+        </w:rPr>
+        <w:t>etwork</w:t>
+      </w:r>
+      <w:r>
+        <w:t xml:space="preserve"> </w:t>
+      </w:r>
+      <w:r>
+        <w:t xml:space="preserve">model; (B) ETS model; (C) ARIMA model; (D) SEARIMA model; (E) Hybrid models combining SARIMA, ETS, STL, and neural network model; (F) Bayesian structural model; (G) Root </w:t>
+      </w:r>
+      <w:r>
+        <w:t>m</w:t>
+      </w:r>
+      <w:r>
+        <w:t xml:space="preserve">ean </w:t>
+      </w:r>
+      <w:r>
+        <w:t>s</w:t>
+      </w:r>
+      <w:r>
+        <w:t xml:space="preserve">quare </w:t>
+      </w:r>
+      <w:r>
+        <w:t>e</w:t>
+      </w:r>
+      <w:r>
+        <w:t xml:space="preserve">rror (RMSE) of variant models; (H) R-squared of variant models; (J) Mean </w:t>
+      </w:r>
+      <w:r>
+        <w:t>a</w:t>
+      </w:r>
+      <w:r>
+        <w:t xml:space="preserve">bsolute </w:t>
+      </w:r>
+      <w:r>
+        <w:t>e</w:t>
+      </w:r>
+      <w:r>
+        <w:t>rror (MAE) of variant models.</w:t>
+      </w:r>
+    </w:p>
+    <w:p>
+      <w:pPr>
+        <w:pStyle w:val="ab"/>
+        <w:adjustRightInd w:val="0"/>
+      </w:pPr>
+      <w:r>
+        <w:rPr>
+          <w:noProof/>
+        </w:rPr>
+        <w:lastRenderedPageBreak/>
+        <w:t>=</w:t>
+      </w:r>
+      <w:bookmarkStart w:id="0" w:name="_GoBack"/>
+      <w:r>
+        <w:rPr>
+          <w:noProof/>
+        </w:rPr>
+        <w:drawing>
+          <wp:inline distT="0" distB="0" distL="0" distR="0" wp14:anchorId="557F3D29" wp14:editId="2342B019">
+            <wp:extent cx="6634800" cy="7106400"/>
+            <wp:effectExtent l="0" t="0" r="0" b="0"/>
+            <wp:docPr id="22" name="图片 22"/>
+            <wp:cNvGraphicFramePr>
+              <a:graphicFrameLocks xmlns:a="http://schemas.openxmlformats.org/drawingml/2006/main"/>
+            </wp:cNvGraphicFramePr>
+            <a:graphic xmlns:a="http://schemas.openxmlformats.org/drawingml/2006/main">
+              <a:graphicData uri="http://schemas.openxmlformats.org/drawingml/2006/picture">
+                <pic:pic xmlns:pic="http://schemas.openxmlformats.org/drawingml/2006/picture">
+                  <pic:nvPicPr>
+                    <pic:cNvPr id="0" name="Picture 12"/>
+                    <pic:cNvPicPr>
+                      <a:picLocks noChangeAspect="1" noChangeArrowheads="1"/>
+                    </pic:cNvPicPr>
+                  </pic:nvPicPr>
+                  <pic:blipFill>
+                    <a:blip r:embed="rId18" cstate="print">
+                      <a:extLst>
+                        <a:ext uri="{28A0092B-C50C-407E-A947-70E740481C1C}">
+                          <a14:useLocalDpi xmlns:a14="http://schemas.microsoft.com/office/drawing/2010/main" val="0"/>
+                        </a:ext>
+                      </a:extLst>
+                    </a:blip>
+                    <a:srcRect/>
+                    <a:stretch>
+                      <a:fillRect/>
+                    </a:stretch>
+                  </pic:blipFill>
+                  <pic:spPr bwMode="auto">
+                    <a:xfrm>
+                      <a:off x="0" y="0"/>
+                      <a:ext cx="6634800" cy="7106400"/>
+                    </a:xfrm>
+                    <a:prstGeom prst="rect">
+                      <a:avLst/>
+                    </a:prstGeom>
+                    <a:noFill/>
+                    <a:ln>
+                      <a:noFill/>
+                    </a:ln>
+                  </pic:spPr>
+                </pic:pic>
+              </a:graphicData>
+            </a:graphic>
+          </wp:inline>
+        </w:drawing>
+      </w:r>
+      <w:bookmarkEnd w:id="0"/>
+    </w:p>
+    <w:p>
+      <w:pPr>
+        <w:pStyle w:val="Authors"/>
+        <w:spacing w:before="0" w:after="0" w:line="480" w:lineRule="auto"/>
+        <w:jc w:val="left"/>
+      </w:pPr>
+      <w:r>
+        <w:rPr>
+          <w:b/>
+          <w:bCs/>
+        </w:rPr>
+        <w:t xml:space="preserve">Supplementary </w:t>
+      </w:r>
+      <w:r>
+        <w:rPr>
+          <w:b/>
+          <w:bCs/>
+        </w:rPr>
+        <w:t>Figure 11</w:t>
+      </w:r>
+    </w:p>
+    <w:p>
+      <w:pPr>
+        <w:pStyle w:val="ab"/>
+        <w:adjustRightInd w:val="0"/>
+      </w:pPr>
+      <w:r>
+        <w:rPr>
+          <w:b/>
+          <w:bCs/>
+        </w:rPr>
+        <w:t xml:space="preserve">Training and comparing variant time series models for </w:t>
+      </w:r>
+      <w:r>
+        <w:rPr>
+          <w:b/>
+          <w:bCs/>
+        </w:rPr>
+        <w:t>Japanese encephalitis</w:t>
+      </w:r>
+      <w:r>
+        <w:rPr>
+          <w:b/>
+          <w:bCs/>
+        </w:rPr>
+        <w:t>.</w:t>
+      </w:r>
+      <w:r>
+        <w:rPr>
+          <w:b/>
+          <w:bCs/>
+        </w:rPr>
+        <w:t xml:space="preserve"> </w:t>
+      </w:r>
+      <w:r>
+        <w:t xml:space="preserve">(A) Neural </w:t>
+      </w:r>
+      <w:r>
+        <w:t>N</w:t>
+      </w:r>
+      <w:r>
+        <w:rPr>
+          <w:rFonts w:hint="eastAsia"/>
+          <w:lang w:eastAsia="zh-CN"/>
+        </w:rPr>
+        <w:t>etwork</w:t>
+      </w:r>
+      <w:r>
+        <w:t xml:space="preserve"> </w:t>
+      </w:r>
+      <w:r>
+        <w:t xml:space="preserve">model; (B) ETS model; (C) ARIMA model; (D) SEARIMA model; (E) Hybrid models combining SARIMA, ETS, STL, and neural network model; (F) Bayesian structural model; (G) Root </w:t>
+      </w:r>
+      <w:r>
+        <w:t>m</w:t>
+      </w:r>
+      <w:r>
+        <w:t xml:space="preserve">ean </w:t>
+      </w:r>
+      <w:r>
+        <w:t>s</w:t>
+      </w:r>
+      <w:r>
+        <w:t xml:space="preserve">quare </w:t>
+      </w:r>
+      <w:r>
+        <w:t>e</w:t>
+      </w:r>
+      <w:r>
+        <w:t xml:space="preserve">rror (RMSE) of variant models; (H) R-squared of variant models; (J) Mean </w:t>
+      </w:r>
+      <w:r>
+        <w:t>a</w:t>
+      </w:r>
+      <w:r>
+        <w:t xml:space="preserve">bsolute </w:t>
+      </w:r>
+      <w:r>
+        <w:t>e</w:t>
+      </w:r>
+      <w:r>
+        <w:t>rror (MAE) of variant models.</w:t>
+      </w:r>
+    </w:p>
+    <w:p>
+      <w:pPr>
+        <w:pStyle w:val="ab"/>
+        <w:adjustRightInd w:val="0"/>
+      </w:pPr>
+      <w:r>
+        <w:rPr>
+          <w:noProof/>
+        </w:rPr>
+        <w:lastRenderedPageBreak/>
+        <w:drawing>
+          <wp:inline distT="0" distB="0" distL="0" distR="0" wp14:anchorId="14272D9F" wp14:editId="70CC229A">
+            <wp:extent cx="6634800" cy="7106400"/>
+            <wp:effectExtent l="0" t="0" r="0" b="0"/>
+            <wp:docPr id="24" name="图片 24"/>
+            <wp:cNvGraphicFramePr>
+              <a:graphicFrameLocks xmlns:a="http://schemas.openxmlformats.org/drawingml/2006/main"/>
+            </wp:cNvGraphicFramePr>
+            <a:graphic xmlns:a="http://schemas.openxmlformats.org/drawingml/2006/main">
+              <a:graphicData uri="http://schemas.openxmlformats.org/drawingml/2006/picture">
+                <pic:pic xmlns:pic="http://schemas.openxmlformats.org/drawingml/2006/picture">
+                  <pic:nvPicPr>
+                    <pic:cNvPr id="0" name="Picture 13"/>
+                    <pic:cNvPicPr>
+                      <a:picLocks noChangeAspect="1" noChangeArrowheads="1"/>
+                    </pic:cNvPicPr>
+                  </pic:nvPicPr>
+                  <pic:blipFill>
+                    <a:blip r:embed="rId19" cstate="print">
+                      <a:extLst>
+                        <a:ext uri="{28A0092B-C50C-407E-A947-70E740481C1C}">
+                          <a14:useLocalDpi xmlns:a14="http://schemas.microsoft.com/office/drawing/2010/main" val="0"/>
+                        </a:ext>
+                      </a:extLst>
+                    </a:blip>
+                    <a:srcRect/>
+                    <a:stretch>
+                      <a:fillRect/>
+                    </a:stretch>
+                  </pic:blipFill>
+                  <pic:spPr bwMode="auto">
+                    <a:xfrm>
+                      <a:off x="0" y="0"/>
+                      <a:ext cx="6634800" cy="7106400"/>
+                    </a:xfrm>
+                    <a:prstGeom prst="rect">
+                      <a:avLst/>
+                    </a:prstGeom>
+                    <a:noFill/>
+                    <a:ln>
+                      <a:noFill/>
+                    </a:ln>
+                  </pic:spPr>
+                </pic:pic>
+              </a:graphicData>
+            </a:graphic>
+          </wp:inline>
+        </w:drawing>
+      </w:r>
+    </w:p>
+    <w:p>
+      <w:pPr>
+        <w:pStyle w:val="Authors"/>
+        <w:spacing w:before="0" w:after="0" w:line="480" w:lineRule="auto"/>
+        <w:jc w:val="left"/>
+      </w:pPr>
+      <w:r>
+        <w:rPr>
+          <w:b/>
+          <w:bCs/>
+        </w:rPr>
+        <w:t xml:space="preserve">Supplementary </w:t>
+      </w:r>
+      <w:r>
+        <w:rPr>
+          <w:b/>
+          <w:bCs/>
+        </w:rPr>
+        <w:t>Figure 12</w:t>
+      </w:r>
+    </w:p>
+    <w:p>
+      <w:pPr>
+        <w:pStyle w:val="ab"/>
+        <w:adjustRightInd w:val="0"/>
+      </w:pPr>
+      <w:r>
+        <w:rPr>
+          <w:b/>
+          <w:bCs/>
+        </w:rPr>
+        <w:t xml:space="preserve">Training and comparing variant time series models for </w:t>
+      </w:r>
+      <w:r>
+        <w:rPr>
+          <w:b/>
+          <w:bCs/>
+        </w:rPr>
+        <w:t>Malaria</w:t>
+      </w:r>
+      <w:r>
+        <w:rPr>
+          <w:b/>
+          <w:bCs/>
+        </w:rPr>
+        <w:t>.</w:t>
+      </w:r>
+      <w:r>
+        <w:rPr>
+          <w:b/>
+          <w:bCs/>
+        </w:rPr>
+        <w:t xml:space="preserve"> </w:t>
+      </w:r>
+      <w:r>
+        <w:t xml:space="preserve">(A) Neural </w:t>
+      </w:r>
+      <w:r>
+        <w:t>N</w:t>
+      </w:r>
+      <w:r>
+        <w:rPr>
+          <w:rFonts w:hint="eastAsia"/>
+          <w:lang w:eastAsia="zh-CN"/>
+        </w:rPr>
+        <w:t>etwork</w:t>
+      </w:r>
+      <w:r>
+        <w:t xml:space="preserve"> </w:t>
+      </w:r>
+      <w:r>
+        <w:t xml:space="preserve">model; (B) ETS model; (C) ARIMA model; (D) SEARIMA model; (E) Hybrid models combining SARIMA, ETS, STL, and neural network model; (F) Bayesian structural model; (G) Root </w:t>
+      </w:r>
+      <w:r>
+        <w:t>m</w:t>
+      </w:r>
+      <w:r>
+        <w:t xml:space="preserve">ean </w:t>
+      </w:r>
+      <w:r>
+        <w:t>s</w:t>
+      </w:r>
+      <w:r>
+        <w:t xml:space="preserve">quare </w:t>
+      </w:r>
+      <w:r>
+        <w:t>e</w:t>
+      </w:r>
+      <w:r>
+        <w:t xml:space="preserve">rror (RMSE) of variant models; (H) R-squared of variant models; (J) Mean </w:t>
+      </w:r>
+      <w:r>
+        <w:t>a</w:t>
+      </w:r>
+      <w:r>
+        <w:t xml:space="preserve">bsolute </w:t>
+      </w:r>
+      <w:r>
+        <w:t>e</w:t>
+      </w:r>
+      <w:r>
+        <w:t>rror (MAE) of variant models.</w:t>
+      </w:r>
+    </w:p>
+    <w:p>
+      <w:pPr>
+        <w:pStyle w:val="ab"/>
+        <w:adjustRightInd w:val="0"/>
+      </w:pPr>
+      <w:r>
+        <w:rPr>
+          <w:noProof/>
+        </w:rPr>
+        <w:lastRenderedPageBreak/>
+        <w:drawing>
+          <wp:inline distT="0" distB="0" distL="0" distR="0" wp14:anchorId="25A67CB6" wp14:editId="506A6854">
+            <wp:extent cx="6634800" cy="7106400"/>
+            <wp:effectExtent l="0" t="0" r="0" b="0"/>
+            <wp:docPr id="26" name="图片 26"/>
+            <wp:cNvGraphicFramePr>
+              <a:graphicFrameLocks xmlns:a="http://schemas.openxmlformats.org/drawingml/2006/main"/>
+            </wp:cNvGraphicFramePr>
+            <a:graphic xmlns:a="http://schemas.openxmlformats.org/drawingml/2006/main">
+              <a:graphicData uri="http://schemas.openxmlformats.org/drawingml/2006/picture">
+                <pic:pic xmlns:pic="http://schemas.openxmlformats.org/drawingml/2006/picture">
+                  <pic:nvPicPr>
+                    <pic:cNvPr id="0" name="Picture 14"/>
+                    <pic:cNvPicPr>
+                      <a:picLocks noChangeAspect="1" noChangeArrowheads="1"/>
+                    </pic:cNvPicPr>
+                  </pic:nvPicPr>
+                  <pic:blipFill>
+                    <a:blip r:embed="rId20" cstate="print">
+                      <a:extLst>
+                        <a:ext uri="{28A0092B-C50C-407E-A947-70E740481C1C}">
+                          <a14:useLocalDpi xmlns:a14="http://schemas.microsoft.com/office/drawing/2010/main" val="0"/>
+                        </a:ext>
+                      </a:extLst>
+                    </a:blip>
+                    <a:srcRect/>
+                    <a:stretch>
+                      <a:fillRect/>
+                    </a:stretch>
+                  </pic:blipFill>
+                  <pic:spPr bwMode="auto">
+                    <a:xfrm>
+                      <a:off x="0" y="0"/>
+                      <a:ext cx="6634800" cy="7106400"/>
+                    </a:xfrm>
+                    <a:prstGeom prst="rect">
+                      <a:avLst/>
+                    </a:prstGeom>
+                    <a:noFill/>
+                    <a:ln>
+                      <a:noFill/>
+                    </a:ln>
+                  </pic:spPr>
+                </pic:pic>
+              </a:graphicData>
+            </a:graphic>
+          </wp:inline>
+        </w:drawing>
+      </w:r>
+    </w:p>
+    <w:p>
+      <w:pPr>
+        <w:pStyle w:val="Authors"/>
+        <w:spacing w:before="0" w:after="0" w:line="480" w:lineRule="auto"/>
+        <w:jc w:val="left"/>
+      </w:pPr>
+      <w:r>
+        <w:rPr>
+          <w:b/>
+          <w:bCs/>
+        </w:rPr>
+        <w:t xml:space="preserve">Supplementary </w:t>
+      </w:r>
+      <w:r>
+        <w:rPr>
+          <w:b/>
+          <w:bCs/>
+        </w:rPr>
+        <w:t>Figure 13</w:t>
+      </w:r>
+    </w:p>
+    <w:p>
+      <w:pPr>
+        <w:pStyle w:val="ab"/>
+        <w:adjustRightInd w:val="0"/>
+      </w:pPr>
+      <w:r>
+        <w:rPr>
+          <w:b/>
+          <w:bCs/>
+        </w:rPr>
+        <w:t xml:space="preserve">Training and comparing variant time series models for </w:t>
+      </w:r>
+      <w:proofErr w:type="spellStart"/>
+      <w:r>
+        <w:rPr>
+          <w:b/>
+          <w:bCs/>
+        </w:rPr>
+        <w:t>Hydatidosis</w:t>
+      </w:r>
+      <w:proofErr w:type="spellEnd"/>
+      <w:r>
+        <w:rPr>
+          <w:b/>
+          <w:bCs/>
+        </w:rPr>
+        <w:t>.</w:t>
+      </w:r>
+      <w:r>
+        <w:rPr>
+          <w:b/>
+          <w:bCs/>
+        </w:rPr>
+        <w:t xml:space="preserve"> </w:t>
+      </w:r>
+      <w:r>
+        <w:t xml:space="preserve">(A) Neural </w:t>
+      </w:r>
+      <w:r>
+        <w:t>N</w:t>
+      </w:r>
+      <w:r>
+        <w:rPr>
+          <w:rFonts w:hint="eastAsia"/>
+          <w:lang w:eastAsia="zh-CN"/>
+        </w:rPr>
+        <w:t>etwork</w:t>
+      </w:r>
+      <w:r>
+        <w:t xml:space="preserve"> </w:t>
+      </w:r>
+      <w:r>
+        <w:t xml:space="preserve">model; (B) ETS model; (C) ARIMA model; (D) SEARIMA model; (E) Hybrid models combining SARIMA, ETS, STL, and neural network model; (F) Bayesian structural model; (G) Root </w:t>
+      </w:r>
+      <w:r>
+        <w:t>m</w:t>
+      </w:r>
+      <w:r>
+        <w:t xml:space="preserve">ean </w:t>
+      </w:r>
+      <w:r>
+        <w:t>s</w:t>
+      </w:r>
+      <w:r>
+        <w:t xml:space="preserve">quare </w:t>
+      </w:r>
+      <w:r>
+        <w:t>e</w:t>
+      </w:r>
+      <w:r>
+        <w:t xml:space="preserve">rror (RMSE) of variant models; (H) R-squared of variant models; (J) Mean </w:t>
+      </w:r>
+      <w:r>
+        <w:t>a</w:t>
+      </w:r>
+      <w:r>
+        <w:t xml:space="preserve">bsolute </w:t>
+      </w:r>
+      <w:r>
+        <w:t>e</w:t>
+      </w:r>
+      <w:r>
+        <w:t>rror (MAE) of variant models.</w:t>
+      </w:r>
+    </w:p>
+    <w:p>
+      <w:pPr>
+        <w:pStyle w:val="ab"/>
+        <w:adjustRightInd w:val="0"/>
+      </w:pPr>
+      <w:r>
+        <w:rPr>
+          <w:noProof/>
+        </w:rPr>
+        <w:lastRenderedPageBreak/>
+        <w:drawing>
+          <wp:inline distT="0" distB="0" distL="0" distR="0" wp14:anchorId="57492823" wp14:editId="496CEC9D">
+            <wp:extent cx="6634800" cy="7106400"/>
+            <wp:effectExtent l="0" t="0" r="0" b="0"/>
+            <wp:docPr id="28" name="图片 28"/>
+            <wp:cNvGraphicFramePr>
+              <a:graphicFrameLocks xmlns:a="http://schemas.openxmlformats.org/drawingml/2006/main"/>
+            </wp:cNvGraphicFramePr>
+            <a:graphic xmlns:a="http://schemas.openxmlformats.org/drawingml/2006/main">
+              <a:graphicData uri="http://schemas.openxmlformats.org/drawingml/2006/picture">
+                <pic:pic xmlns:pic="http://schemas.openxmlformats.org/drawingml/2006/picture">
+                  <pic:nvPicPr>
+                    <pic:cNvPr id="0" name="Picture 15"/>
+                    <pic:cNvPicPr>
+                      <a:picLocks noChangeAspect="1" noChangeArrowheads="1"/>
+                    </pic:cNvPicPr>
+                  </pic:nvPicPr>
+                  <pic:blipFill>
+                    <a:blip r:embed="rId21" cstate="print">
+                      <a:extLst>
+                        <a:ext uri="{28A0092B-C50C-407E-A947-70E740481C1C}">
+                          <a14:useLocalDpi xmlns:a14="http://schemas.microsoft.com/office/drawing/2010/main" val="0"/>
+                        </a:ext>
+                      </a:extLst>
+                    </a:blip>
+                    <a:srcRect/>
+                    <a:stretch>
+                      <a:fillRect/>
+                    </a:stretch>
+                  </pic:blipFill>
+                  <pic:spPr bwMode="auto">
+                    <a:xfrm>
+                      <a:off x="0" y="0"/>
+                      <a:ext cx="6634800" cy="7106400"/>
+                    </a:xfrm>
+                    <a:prstGeom prst="rect">
+                      <a:avLst/>
+                    </a:prstGeom>
+                    <a:noFill/>
+                    <a:ln>
+                      <a:noFill/>
+                    </a:ln>
+                  </pic:spPr>
+                </pic:pic>
+              </a:graphicData>
+            </a:graphic>
+          </wp:inline>
+        </w:drawing>
+      </w:r>
+    </w:p>
+    <w:p>
+      <w:pPr>
+        <w:pStyle w:val="Authors"/>
+        <w:spacing w:before="0" w:after="0" w:line="480" w:lineRule="auto"/>
+        <w:jc w:val="left"/>
+      </w:pPr>
+      <w:r>
+        <w:rPr>
+          <w:b/>
+          <w:bCs/>
+        </w:rPr>
+        <w:t xml:space="preserve">Supplementary </w:t>
+      </w:r>
+      <w:r>
+        <w:rPr>
+          <w:b/>
+          <w:bCs/>
+        </w:rPr>
+        <w:t>Figure 14</w:t>
+      </w:r>
+    </w:p>
+    <w:p>
+      <w:pPr>
+        <w:pStyle w:val="ab"/>
+        <w:adjustRightInd w:val="0"/>
+      </w:pPr>
+      <w:r>
+        <w:rPr>
+          <w:b/>
+          <w:bCs/>
+        </w:rPr>
+        <w:t xml:space="preserve">Training and comparing variant time series models for </w:t>
+      </w:r>
+      <w:r>
+        <w:rPr>
+          <w:b/>
+          <w:bCs/>
+        </w:rPr>
+        <w:t>Typhus</w:t>
+      </w:r>
+      <w:r>
+        <w:rPr>
+          <w:b/>
+          <w:bCs/>
+        </w:rPr>
+        <w:t>.</w:t>
+      </w:r>
+      <w:r>
+        <w:rPr>
+          <w:b/>
+          <w:bCs/>
+        </w:rPr>
+        <w:t xml:space="preserve"> </w:t>
+      </w:r>
+      <w:r>
+        <w:t xml:space="preserve">(A) Neural </w:t>
+      </w:r>
+      <w:r>
+        <w:t>N</w:t>
+      </w:r>
+      <w:r>
+        <w:rPr>
+          <w:rFonts w:hint="eastAsia"/>
+          <w:lang w:eastAsia="zh-CN"/>
+        </w:rPr>
+        <w:t>etwork</w:t>
+      </w:r>
+      <w:r>
+        <w:t xml:space="preserve"> </w:t>
+      </w:r>
+      <w:r>
+        <w:t xml:space="preserve">model; (B) ETS model; (C) ARIMA model; (D) SEARIMA model; (E) Hybrid models combining SARIMA, ETS, STL, and neural network model; (F) Bayesian structural model; (G) Root </w:t>
+      </w:r>
+      <w:r>
+        <w:t>m</w:t>
+      </w:r>
+      <w:r>
+        <w:t xml:space="preserve">ean </w:t>
+      </w:r>
+      <w:r>
+        <w:t>s</w:t>
+      </w:r>
+      <w:r>
+        <w:t xml:space="preserve">quare </w:t>
+      </w:r>
+      <w:r>
+        <w:t>e</w:t>
+      </w:r>
+      <w:r>
+        <w:t xml:space="preserve">rror (RMSE) of variant models; (H) R-squared of variant models; (J) Mean </w:t>
+      </w:r>
+      <w:r>
+        <w:t>a</w:t>
+      </w:r>
+      <w:r>
+        <w:t xml:space="preserve">bsolute </w:t>
+      </w:r>
+      <w:r>
+        <w:t>e</w:t>
+      </w:r>
+      <w:r>
+        <w:t>rror (MAE) of variant models.</w:t>
+      </w:r>
+    </w:p>
+    <w:p>
+      <w:pPr>
+        <w:pStyle w:val="ab"/>
+        <w:adjustRightInd w:val="0"/>
+      </w:pPr>
+      <w:r>
+        <w:rPr>
+          <w:noProof/>
+        </w:rPr>
+        <w:lastRenderedPageBreak/>
+        <w:drawing>
+          <wp:inline distT="0" distB="0" distL="0" distR="0" wp14:anchorId="1535B237" wp14:editId="017AD9A8">
+            <wp:extent cx="6634800" cy="7106400"/>
+            <wp:effectExtent l="0" t="0" r="0" b="0"/>
+            <wp:docPr id="30" name="图片 30"/>
+            <wp:cNvGraphicFramePr>
+              <a:graphicFrameLocks xmlns:a="http://schemas.openxmlformats.org/drawingml/2006/main"/>
+            </wp:cNvGraphicFramePr>
+            <a:graphic xmlns:a="http://schemas.openxmlformats.org/drawingml/2006/main">
+              <a:graphicData uri="http://schemas.openxmlformats.org/drawingml/2006/picture">
+                <pic:pic xmlns:pic="http://schemas.openxmlformats.org/drawingml/2006/picture">
+                  <pic:nvPicPr>
+                    <pic:cNvPr id="0" name="Picture 16"/>
+                    <pic:cNvPicPr>
+                      <a:picLocks noChangeAspect="1" noChangeArrowheads="1"/>
+                    </pic:cNvPicPr>
+                  </pic:nvPicPr>
+                  <pic:blipFill>
+                    <a:blip r:embed="rId22" cstate="print">
+                      <a:extLst>
+                        <a:ext uri="{28A0092B-C50C-407E-A947-70E740481C1C}">
+                          <a14:useLocalDpi xmlns:a14="http://schemas.microsoft.com/office/drawing/2010/main" val="0"/>
+                        </a:ext>
+                      </a:extLst>
+                    </a:blip>
+                    <a:srcRect/>
+                    <a:stretch>
+                      <a:fillRect/>
+                    </a:stretch>
+                  </pic:blipFill>
+                  <pic:spPr bwMode="auto">
+                    <a:xfrm>
+                      <a:off x="0" y="0"/>
+                      <a:ext cx="6634800" cy="7106400"/>
+                    </a:xfrm>
+                    <a:prstGeom prst="rect">
+                      <a:avLst/>
+                    </a:prstGeom>
+                    <a:noFill/>
+                    <a:ln>
+                      <a:noFill/>
+                    </a:ln>
+                  </pic:spPr>
+                </pic:pic>
+              </a:graphicData>
+            </a:graphic>
+          </wp:inline>
+        </w:drawing>
+      </w:r>
+    </w:p>
+    <w:p>
+      <w:pPr>
+        <w:pStyle w:val="Authors"/>
+        <w:spacing w:before="0" w:after="0" w:line="480" w:lineRule="auto"/>
+        <w:jc w:val="left"/>
+      </w:pPr>
+      <w:r>
+        <w:rPr>
+          <w:b/>
+          <w:bCs/>
+        </w:rPr>
+        <w:t xml:space="preserve">Supplementary </w:t>
+      </w:r>
+      <w:r>
+        <w:rPr>
+          <w:b/>
+          <w:bCs/>
+        </w:rPr>
+        <w:t>Figure 15</w:t>
+      </w:r>
+    </w:p>
+    <w:p>
+      <w:pPr>
+        <w:pStyle w:val="ab"/>
+        <w:adjustRightInd w:val="0"/>
+      </w:pPr>
+      <w:r>
+        <w:rPr>
+          <w:b/>
+          <w:bCs/>
+        </w:rPr>
+        <w:t xml:space="preserve">Training and comparing variant time series models for </w:t>
+      </w:r>
+      <w:r>
+        <w:rPr>
+          <w:b/>
+          <w:bCs/>
+        </w:rPr>
+        <w:t>AIDS</w:t>
+      </w:r>
+      <w:r>
+        <w:rPr>
+          <w:b/>
+          <w:bCs/>
+        </w:rPr>
+        <w:t>.</w:t>
+      </w:r>
+      <w:r>
+        <w:rPr>
+          <w:b/>
+          <w:bCs/>
+        </w:rPr>
+        <w:t xml:space="preserve"> </w:t>
+      </w:r>
+      <w:r>
+        <w:t xml:space="preserve">(A) Neural </w:t>
+      </w:r>
+      <w:r>
+        <w:t>N</w:t>
+      </w:r>
+      <w:r>
+        <w:rPr>
+          <w:rFonts w:hint="eastAsia"/>
+          <w:lang w:eastAsia="zh-CN"/>
+        </w:rPr>
+        <w:t>etwork</w:t>
+      </w:r>
+      <w:r>
+        <w:t xml:space="preserve"> </w:t>
+      </w:r>
+      <w:r>
+        <w:t xml:space="preserve">model; (B) ETS model; (C) ARIMA model; (D) SEARIMA model; (E) Hybrid models combining SARIMA, ETS, STL, and neural network model; (F) Bayesian structural model; (G) Root </w:t>
+      </w:r>
+      <w:r>
+        <w:t>m</w:t>
+      </w:r>
+      <w:r>
+        <w:t xml:space="preserve">ean </w:t>
+      </w:r>
+      <w:r>
+        <w:t>s</w:t>
+      </w:r>
+      <w:r>
+        <w:t xml:space="preserve">quare </w:t>
+      </w:r>
+      <w:r>
+        <w:t>e</w:t>
+      </w:r>
+      <w:r>
+        <w:t xml:space="preserve">rror (RMSE) of variant models; (H) R-squared of variant models; (J) Mean </w:t>
+      </w:r>
+      <w:r>
+        <w:t>a</w:t>
+      </w:r>
+      <w:r>
+        <w:t xml:space="preserve">bsolute </w:t>
+      </w:r>
+      <w:r>
+        <w:t>e</w:t>
+      </w:r>
+      <w:r>
+        <w:t>rror (MAE) of variant models.</w:t>
+      </w:r>
+    </w:p>
+    <w:p>
+      <w:pPr>
+        <w:pStyle w:val="ab"/>
+        <w:adjustRightInd w:val="0"/>
+      </w:pPr>
+      <w:r>
+        <w:rPr>
+          <w:noProof/>
+        </w:rPr>
+        <w:lastRenderedPageBreak/>
+        <w:drawing>
+          <wp:inline distT="0" distB="0" distL="0" distR="0" wp14:anchorId="5DE528AD" wp14:editId="58A11B59">
+            <wp:extent cx="6634800" cy="7106400"/>
+            <wp:effectExtent l="0" t="0" r="0" b="0"/>
+            <wp:docPr id="34" name="图片 34"/>
+            <wp:cNvGraphicFramePr>
+              <a:graphicFrameLocks xmlns:a="http://schemas.openxmlformats.org/drawingml/2006/main"/>
+            </wp:cNvGraphicFramePr>
+            <a:graphic xmlns:a="http://schemas.openxmlformats.org/drawingml/2006/main">
+              <a:graphicData uri="http://schemas.openxmlformats.org/drawingml/2006/picture">
+                <pic:pic xmlns:pic="http://schemas.openxmlformats.org/drawingml/2006/picture">
+                  <pic:nvPicPr>
+                    <pic:cNvPr id="0" name="Picture 18"/>
+                    <pic:cNvPicPr>
+                      <a:picLocks noChangeAspect="1" noChangeArrowheads="1"/>
+                    </pic:cNvPicPr>
+                  </pic:nvPicPr>
+                  <pic:blipFill>
+                    <a:blip r:embed="rId23" cstate="print">
+                      <a:extLst>
+                        <a:ext uri="{28A0092B-C50C-407E-A947-70E740481C1C}">
+                          <a14:useLocalDpi xmlns:a14="http://schemas.microsoft.com/office/drawing/2010/main" val="0"/>
+                        </a:ext>
+                      </a:extLst>
+                    </a:blip>
+                    <a:srcRect/>
+                    <a:stretch>
+                      <a:fillRect/>
+                    </a:stretch>
+                  </pic:blipFill>
+                  <pic:spPr bwMode="auto">
+                    <a:xfrm>
+                      <a:off x="0" y="0"/>
+                      <a:ext cx="6634800" cy="7106400"/>
+                    </a:xfrm>
+                    <a:prstGeom prst="rect">
+                      <a:avLst/>
+                    </a:prstGeom>
+                    <a:noFill/>
+                    <a:ln>
+                      <a:noFill/>
+                    </a:ln>
+                  </pic:spPr>
+                </pic:pic>
+              </a:graphicData>
+            </a:graphic>
+          </wp:inline>
+        </w:drawing>
+      </w:r>
+    </w:p>
+    <w:p>
+      <w:pPr>
+        <w:pStyle w:val="Authors"/>
+        <w:spacing w:before="0" w:after="0" w:line="480" w:lineRule="auto"/>
+        <w:jc w:val="left"/>
+      </w:pPr>
+      <w:r>
+        <w:rPr>
+          <w:b/>
+          <w:bCs/>
+        </w:rPr>
+        <w:t xml:space="preserve">Supplementary </w:t>
+      </w:r>
+      <w:r>
+        <w:rPr>
+          <w:b/>
+          <w:bCs/>
+        </w:rPr>
+        <w:t>Figure 16</w:t>
+      </w:r>
+    </w:p>
+    <w:p>
+      <w:pPr>
+        <w:pStyle w:val="ab"/>
+        <w:adjustRightInd w:val="0"/>
+      </w:pPr>
+      <w:r>
+        <w:rPr>
+          <w:b/>
+          <w:bCs/>
+        </w:rPr>
+        <w:t xml:space="preserve">Training and comparing variant time series models for </w:t>
+      </w:r>
+      <w:r>
+        <w:rPr>
+          <w:b/>
+          <w:bCs/>
+        </w:rPr>
+        <w:t>Gonorrhea</w:t>
+      </w:r>
+      <w:r>
+        <w:rPr>
+          <w:b/>
+          <w:bCs/>
+        </w:rPr>
+        <w:t>.</w:t>
+      </w:r>
+      <w:r>
+        <w:rPr>
+          <w:b/>
+          <w:bCs/>
+        </w:rPr>
+        <w:t xml:space="preserve"> </w:t>
+      </w:r>
+      <w:r>
+        <w:t xml:space="preserve">(A) Neural </w:t>
+      </w:r>
+      <w:r>
+        <w:t>N</w:t>
+      </w:r>
+      <w:r>
+        <w:rPr>
+          <w:rFonts w:hint="eastAsia"/>
+          <w:lang w:eastAsia="zh-CN"/>
+        </w:rPr>
+        <w:t>etwork</w:t>
+      </w:r>
+      <w:r>
+        <w:t xml:space="preserve"> </w:t>
+      </w:r>
+      <w:r>
+        <w:t xml:space="preserve">model; (B) ETS model; (C) ARIMA model; (D) SEARIMA model; (E) Hybrid models combining SARIMA, ETS, STL, and neural network model; (F) Bayesian structural model; (G) Root </w:t>
+      </w:r>
+      <w:r>
+        <w:t>m</w:t>
+      </w:r>
+      <w:r>
+        <w:t xml:space="preserve">ean </w:t>
+      </w:r>
+      <w:r>
+        <w:t>s</w:t>
+      </w:r>
+      <w:r>
+        <w:t xml:space="preserve">quare </w:t>
+      </w:r>
+      <w:r>
+        <w:t>e</w:t>
+      </w:r>
+      <w:r>
+        <w:t xml:space="preserve">rror (RMSE) of variant models; (H) R-squared of variant models; (J) Mean </w:t>
+      </w:r>
+      <w:r>
+        <w:t>a</w:t>
+      </w:r>
+      <w:r>
+        <w:t xml:space="preserve">bsolute </w:t>
+      </w:r>
+      <w:r>
+        <w:t>e</w:t>
+      </w:r>
+      <w:r>
+        <w:t>rror (MAE) of variant models.</w:t>
+      </w:r>
+    </w:p>
+    <w:p>
+      <w:pPr>
+        <w:pStyle w:val="ab"/>
+        <w:adjustRightInd w:val="0"/>
+      </w:pPr>
+      <w:r>
+        <w:rPr>
+          <w:noProof/>
+        </w:rPr>
+        <w:lastRenderedPageBreak/>
+        <w:drawing>
+          <wp:inline distT="0" distB="0" distL="0" distR="0" wp14:anchorId="78C10970" wp14:editId="53A996BA">
+            <wp:extent cx="6634800" cy="7106400"/>
+            <wp:effectExtent l="0" t="0" r="0" b="0"/>
+            <wp:docPr id="35" name="图片 35"/>
+            <wp:cNvGraphicFramePr>
+              <a:graphicFrameLocks xmlns:a="http://schemas.openxmlformats.org/drawingml/2006/main"/>
+            </wp:cNvGraphicFramePr>
+            <a:graphic xmlns:a="http://schemas.openxmlformats.org/drawingml/2006/main">
+              <a:graphicData uri="http://schemas.openxmlformats.org/drawingml/2006/picture">
+                <pic:pic xmlns:pic="http://schemas.openxmlformats.org/drawingml/2006/picture">
+                  <pic:nvPicPr>
+                    <pic:cNvPr id="0" name="Picture 19"/>
+                    <pic:cNvPicPr>
+                      <a:picLocks noChangeAspect="1" noChangeArrowheads="1"/>
+                    </pic:cNvPicPr>
+                  </pic:nvPicPr>
+                  <pic:blipFill>
+                    <a:blip r:embed="rId24" cstate="print">
+                      <a:extLst>
+                        <a:ext uri="{28A0092B-C50C-407E-A947-70E740481C1C}">
+                          <a14:useLocalDpi xmlns:a14="http://schemas.microsoft.com/office/drawing/2010/main" val="0"/>
+                        </a:ext>
+                      </a:extLst>
+                    </a:blip>
+                    <a:srcRect/>
+                    <a:stretch>
+                      <a:fillRect/>
+                    </a:stretch>
+                  </pic:blipFill>
+                  <pic:spPr bwMode="auto">
+                    <a:xfrm>
+                      <a:off x="0" y="0"/>
+                      <a:ext cx="6634800" cy="7106400"/>
+                    </a:xfrm>
+                    <a:prstGeom prst="rect">
+                      <a:avLst/>
+                    </a:prstGeom>
+                    <a:noFill/>
+                    <a:ln>
+                      <a:noFill/>
+                    </a:ln>
+                  </pic:spPr>
+                </pic:pic>
+              </a:graphicData>
+            </a:graphic>
+          </wp:inline>
+        </w:drawing>
+      </w:r>
+    </w:p>
+    <w:p>
+      <w:pPr>
+        <w:pStyle w:val="Authors"/>
+        <w:spacing w:before="0" w:after="0" w:line="480" w:lineRule="auto"/>
+        <w:jc w:val="left"/>
+      </w:pPr>
+      <w:r>
+        <w:rPr>
+          <w:b/>
+          <w:bCs/>
+        </w:rPr>
+        <w:t xml:space="preserve">Supplementary </w:t>
+      </w:r>
+      <w:r>
+        <w:rPr>
+          <w:b/>
+          <w:bCs/>
+        </w:rPr>
+        <w:t>Figure 17</w:t>
+      </w:r>
+    </w:p>
+    <w:p>
+      <w:pPr>
+        <w:pStyle w:val="ab"/>
+        <w:adjustRightInd w:val="0"/>
+      </w:pPr>
+      <w:r>
+        <w:rPr>
+          <w:b/>
+          <w:bCs/>
+        </w:rPr>
+        <w:t xml:space="preserve">Training and comparing variant time series models for </w:t>
+      </w:r>
+      <w:r>
+        <w:rPr>
+          <w:b/>
+          <w:bCs/>
+        </w:rPr>
+        <w:t>HBV</w:t>
+      </w:r>
+      <w:r>
+        <w:rPr>
+          <w:b/>
+          <w:bCs/>
+        </w:rPr>
+        <w:t>.</w:t>
+      </w:r>
+      <w:r>
+        <w:rPr>
+          <w:b/>
+          <w:bCs/>
+        </w:rPr>
+        <w:t xml:space="preserve"> </w:t>
+      </w:r>
+      <w:r>
+        <w:t xml:space="preserve">(A) Neural </w:t>
+      </w:r>
+      <w:r>
+        <w:t>N</w:t>
+      </w:r>
+      <w:r>
+        <w:rPr>
+          <w:rFonts w:hint="eastAsia"/>
+          <w:lang w:eastAsia="zh-CN"/>
+        </w:rPr>
+        <w:t>etwork</w:t>
+      </w:r>
+      <w:r>
+        <w:t xml:space="preserve"> </w:t>
+      </w:r>
+      <w:r>
+        <w:t xml:space="preserve">model; (B) ETS model; (C) ARIMA model; (D) SEARIMA model; (E) Hybrid models combining SARIMA, ETS, STL, and neural network model; (F) Bayesian structural model; (G) Root </w:t>
+      </w:r>
+      <w:r>
+        <w:t>m</w:t>
+      </w:r>
+      <w:r>
+        <w:t xml:space="preserve">ean </w:t>
+      </w:r>
+      <w:r>
+        <w:t>s</w:t>
+      </w:r>
+      <w:r>
+        <w:t xml:space="preserve">quare </w:t>
+      </w:r>
+      <w:r>
+        <w:t>e</w:t>
+      </w:r>
+      <w:r>
+        <w:t xml:space="preserve">rror (RMSE) of variant models; (H) R-squared of variant models; (J) Mean </w:t>
+      </w:r>
+      <w:r>
+        <w:t>a</w:t>
+      </w:r>
+      <w:r>
+        <w:t xml:space="preserve">bsolute </w:t>
+      </w:r>
+      <w:r>
+        <w:t>e</w:t>
+      </w:r>
+      <w:r>
+        <w:t>rror (MAE) of variant models.</w:t>
+      </w:r>
+    </w:p>
+    <w:p>
+      <w:pPr>
+        <w:pStyle w:val="ab"/>
+        <w:adjustRightInd w:val="0"/>
+      </w:pPr>
+      <w:r>
+        <w:rPr>
+          <w:noProof/>
+        </w:rPr>
+        <w:lastRenderedPageBreak/>
+        <w:drawing>
+          <wp:inline distT="0" distB="0" distL="0" distR="0" wp14:anchorId="5D397D62" wp14:editId="52370955">
+            <wp:extent cx="6634800" cy="7106400"/>
+            <wp:effectExtent l="0" t="0" r="0" b="0"/>
+            <wp:docPr id="37" name="图片 37"/>
+            <wp:cNvGraphicFramePr>
+              <a:graphicFrameLocks xmlns:a="http://schemas.openxmlformats.org/drawingml/2006/main"/>
+            </wp:cNvGraphicFramePr>
+            <a:graphic xmlns:a="http://schemas.openxmlformats.org/drawingml/2006/main">
+              <a:graphicData uri="http://schemas.openxmlformats.org/drawingml/2006/picture">
+                <pic:pic xmlns:pic="http://schemas.openxmlformats.org/drawingml/2006/picture">
+                  <pic:nvPicPr>
+                    <pic:cNvPr id="0" name="Picture 20"/>
+                    <pic:cNvPicPr>
+                      <a:picLocks noChangeAspect="1" noChangeArrowheads="1"/>
+                    </pic:cNvPicPr>
+                  </pic:nvPicPr>
+                  <pic:blipFill>
+                    <a:blip r:embed="rId25" cstate="print">
+                      <a:extLst>
+                        <a:ext uri="{28A0092B-C50C-407E-A947-70E740481C1C}">
+                          <a14:useLocalDpi xmlns:a14="http://schemas.microsoft.com/office/drawing/2010/main" val="0"/>
+                        </a:ext>
+                      </a:extLst>
+                    </a:blip>
+                    <a:srcRect/>
+                    <a:stretch>
+                      <a:fillRect/>
+                    </a:stretch>
+                  </pic:blipFill>
+                  <pic:spPr bwMode="auto">
+                    <a:xfrm>
+                      <a:off x="0" y="0"/>
+                      <a:ext cx="6634800" cy="7106400"/>
+                    </a:xfrm>
+                    <a:prstGeom prst="rect">
+                      <a:avLst/>
+                    </a:prstGeom>
+                    <a:noFill/>
+                    <a:ln>
+                      <a:noFill/>
+                    </a:ln>
+                  </pic:spPr>
+                </pic:pic>
+              </a:graphicData>
+            </a:graphic>
+          </wp:inline>
+        </w:drawing>
+      </w:r>
+    </w:p>
+    <w:p>
+      <w:pPr>
+        <w:pStyle w:val="Authors"/>
+        <w:spacing w:before="0" w:after="0" w:line="480" w:lineRule="auto"/>
+        <w:jc w:val="left"/>
+      </w:pPr>
+      <w:r>
+        <w:rPr>
+          <w:b/>
+          <w:bCs/>
+        </w:rPr>
+        <w:t xml:space="preserve">Supplementary </w:t>
+      </w:r>
+      <w:r>
+        <w:rPr>
+          <w:b/>
+          <w:bCs/>
+        </w:rPr>
+        <w:t>Figure 18</w:t>
+      </w:r>
+    </w:p>
+    <w:p>
+      <w:pPr>
+        <w:pStyle w:val="ab"/>
+        <w:adjustRightInd w:val="0"/>
+      </w:pPr>
+      <w:r>
+        <w:rPr>
+          <w:b/>
+          <w:bCs/>
+        </w:rPr>
+        <w:t xml:space="preserve">Training and comparing variant time series models for </w:t>
+      </w:r>
+      <w:r>
+        <w:rPr>
+          <w:b/>
+          <w:bCs/>
+        </w:rPr>
+        <w:t>HCV</w:t>
+      </w:r>
+      <w:r>
+        <w:rPr>
+          <w:b/>
+          <w:bCs/>
+        </w:rPr>
+        <w:t>.</w:t>
+      </w:r>
+      <w:r>
+        <w:rPr>
+          <w:b/>
+          <w:bCs/>
+        </w:rPr>
+        <w:t xml:space="preserve"> </w:t>
+      </w:r>
+      <w:r>
+        <w:t xml:space="preserve">(A) Neural </w:t>
+      </w:r>
+      <w:r>
+        <w:t>N</w:t>
+      </w:r>
+      <w:r>
+        <w:rPr>
+          <w:rFonts w:hint="eastAsia"/>
+          <w:lang w:eastAsia="zh-CN"/>
+        </w:rPr>
+        <w:t>etwork</w:t>
+      </w:r>
+      <w:r>
+        <w:t xml:space="preserve"> </w:t>
+      </w:r>
+      <w:r>
+        <w:t xml:space="preserve">model; (B) ETS model; (C) ARIMA model; (D) SEARIMA model; (E) Hybrid models combining SARIMA, ETS, STL, and neural network model; (F) Bayesian structural model; (G) Root </w:t>
+      </w:r>
+      <w:r>
+        <w:t>m</w:t>
+      </w:r>
+      <w:r>
+        <w:t xml:space="preserve">ean </w:t>
+      </w:r>
+      <w:r>
+        <w:t>s</w:t>
+      </w:r>
+      <w:r>
+        <w:t xml:space="preserve">quare </w:t>
+      </w:r>
+      <w:r>
+        <w:t>e</w:t>
+      </w:r>
+      <w:r>
+        <w:t xml:space="preserve">rror (RMSE) of variant models; (H) R-squared of variant models; (J) Mean </w:t>
+      </w:r>
+      <w:r>
+        <w:t>a</w:t>
+      </w:r>
+      <w:r>
+        <w:t xml:space="preserve">bsolute </w:t>
+      </w:r>
+      <w:r>
+        <w:t>e</w:t>
+      </w:r>
+      <w:r>
+        <w:t>rror (MAE) of variant models.</w:t>
+      </w:r>
+    </w:p>
+    <w:p>
+      <w:pPr>
+        <w:pStyle w:val="ab"/>
+        <w:adjustRightInd w:val="0"/>
+      </w:pPr>
+      <w:r>
+        <w:rPr>
+          <w:noProof/>
+        </w:rPr>
+        <w:lastRenderedPageBreak/>
+        <w:drawing>
+          <wp:inline distT="0" distB="0" distL="0" distR="0" wp14:anchorId="07D8137B" wp14:editId="27FA17D7">
+            <wp:extent cx="6634800" cy="7106400"/>
+            <wp:effectExtent l="0" t="0" r="0" b="0"/>
+            <wp:docPr id="39" name="图片 39"/>
+            <wp:cNvGraphicFramePr>
+              <a:graphicFrameLocks xmlns:a="http://schemas.openxmlformats.org/drawingml/2006/main"/>
+            </wp:cNvGraphicFramePr>
+            <a:graphic xmlns:a="http://schemas.openxmlformats.org/drawingml/2006/main">
+              <a:graphicData uri="http://schemas.openxmlformats.org/drawingml/2006/picture">
+                <pic:pic xmlns:pic="http://schemas.openxmlformats.org/drawingml/2006/picture">
+                  <pic:nvPicPr>
+                    <pic:cNvPr id="0" name="Picture 21"/>
+                    <pic:cNvPicPr>
+                      <a:picLocks noChangeAspect="1" noChangeArrowheads="1"/>
+                    </pic:cNvPicPr>
+                  </pic:nvPicPr>
+                  <pic:blipFill>
+                    <a:blip r:embed="rId26" cstate="print">
+                      <a:extLst>
+                        <a:ext uri="{28A0092B-C50C-407E-A947-70E740481C1C}">
+                          <a14:useLocalDpi xmlns:a14="http://schemas.microsoft.com/office/drawing/2010/main" val="0"/>
+                        </a:ext>
+                      </a:extLst>
+                    </a:blip>
+                    <a:srcRect/>
+                    <a:stretch>
+                      <a:fillRect/>
+                    </a:stretch>
+                  </pic:blipFill>
+                  <pic:spPr bwMode="auto">
+                    <a:xfrm>
+                      <a:off x="0" y="0"/>
+                      <a:ext cx="6634800" cy="7106400"/>
+                    </a:xfrm>
+                    <a:prstGeom prst="rect">
+                      <a:avLst/>
+                    </a:prstGeom>
+                    <a:noFill/>
+                    <a:ln>
+                      <a:noFill/>
+                    </a:ln>
+                  </pic:spPr>
+                </pic:pic>
+              </a:graphicData>
+            </a:graphic>
+          </wp:inline>
+        </w:drawing>
+      </w:r>
+    </w:p>
+    <w:p>
+      <w:pPr>
+        <w:pStyle w:val="Authors"/>
+        <w:spacing w:before="0" w:after="0" w:line="480" w:lineRule="auto"/>
+        <w:jc w:val="left"/>
+      </w:pPr>
+      <w:r>
+        <w:rPr>
+          <w:b/>
+          <w:bCs/>
+        </w:rPr>
+        <w:t xml:space="preserve">Supplementary </w:t>
+      </w:r>
+      <w:r>
+        <w:rPr>
+          <w:b/>
+          <w:bCs/>
+        </w:rPr>
+        <w:t>Figure 19</w:t>
+      </w:r>
+    </w:p>
+    <w:p>
+      <w:pPr>
+        <w:pStyle w:val="ab"/>
+        <w:adjustRightInd w:val="0"/>
+      </w:pPr>
+      <w:r>
+        <w:rPr>
+          <w:b/>
+          <w:bCs/>
+        </w:rPr>
+        <w:t xml:space="preserve">Training and comparing variant time series models for </w:t>
+      </w:r>
+      <w:r>
+        <w:rPr>
+          <w:b/>
+          <w:bCs/>
+        </w:rPr>
+        <w:t>Syphilis</w:t>
+      </w:r>
+      <w:r>
+        <w:rPr>
+          <w:b/>
+          <w:bCs/>
+        </w:rPr>
+        <w:t>.</w:t>
+      </w:r>
+      <w:r>
+        <w:rPr>
+          <w:b/>
+          <w:bCs/>
+        </w:rPr>
+        <w:t xml:space="preserve"> </w:t>
+      </w:r>
+      <w:r>
+        <w:t xml:space="preserve">(A) Neural </w:t>
+      </w:r>
+      <w:r>
+        <w:t>N</w:t>
+      </w:r>
+      <w:r>
+        <w:rPr>
+          <w:rFonts w:hint="eastAsia"/>
+          <w:lang w:eastAsia="zh-CN"/>
+        </w:rPr>
+        <w:t>etwork</w:t>
+      </w:r>
+      <w:r>
+        <w:t xml:space="preserve"> </w:t>
+      </w:r>
+      <w:r>
+        <w:t xml:space="preserve">model; (B) ETS model; (C) ARIMA model; (D) SEARIMA model; (E) Hybrid models combining SARIMA, ETS, STL, and neural network model; (F) Bayesian structural model; (G) Root </w:t>
+      </w:r>
+      <w:r>
+        <w:t>m</w:t>
+      </w:r>
+      <w:r>
+        <w:t xml:space="preserve">ean </w:t>
+      </w:r>
+      <w:r>
+        <w:t>s</w:t>
+      </w:r>
+      <w:r>
+        <w:t xml:space="preserve">quare </w:t>
+      </w:r>
+      <w:r>
+        <w:t>e</w:t>
+      </w:r>
+      <w:r>
+        <w:t xml:space="preserve">rror (RMSE) of variant models; (H) R-squared of variant models; (J) Mean </w:t>
+      </w:r>
+      <w:r>
+        <w:t>a</w:t>
+      </w:r>
+      <w:r>
+        <w:t xml:space="preserve">bsolute </w:t>
+      </w:r>
+      <w:r>
+        <w:t>e</w:t>
+      </w:r>
+      <w:r>
+        <w:t>rror (MAE) of variant models.</w:t>
+      </w:r>
+    </w:p>
+    <w:p>
+      <w:pPr>
+        <w:pStyle w:val="ab"/>
+        <w:adjustRightInd w:val="0"/>
+      </w:pPr>
+    </w:p>
+    <w:p>
+      <w:pPr>
+        <w:pStyle w:val="ab"/>
+        <w:adjustRightInd w:val="0"/>
+      </w:pPr>
+      <w:r>
+        <w:rPr>
+          <w:noProof/>
+        </w:rPr>
+        <w:lastRenderedPageBreak/>
+        <w:drawing>
+          <wp:inline distT="0" distB="0" distL="0" distR="0" wp14:anchorId="55E53EB3" wp14:editId="5A6D5196">
+            <wp:extent cx="6634800" cy="7106400"/>
+            <wp:effectExtent l="0" t="0" r="0" b="0"/>
+            <wp:docPr id="41" name="图片 41"/>
+            <wp:cNvGraphicFramePr>
+              <a:graphicFrameLocks xmlns:a="http://schemas.openxmlformats.org/drawingml/2006/main"/>
+            </wp:cNvGraphicFramePr>
+            <a:graphic xmlns:a="http://schemas.openxmlformats.org/drawingml/2006/main">
+              <a:graphicData uri="http://schemas.openxmlformats.org/drawingml/2006/picture">
+                <pic:pic xmlns:pic="http://schemas.openxmlformats.org/drawingml/2006/picture">
+                  <pic:nvPicPr>
+                    <pic:cNvPr id="0" name="Picture 22"/>
+                    <pic:cNvPicPr>
+                      <a:picLocks noChangeAspect="1" noChangeArrowheads="1"/>
+                    </pic:cNvPicPr>
+                  </pic:nvPicPr>
+                  <pic:blipFill>
+                    <a:blip r:embed="rId27" cstate="print">
+                      <a:extLst>
+                        <a:ext uri="{28A0092B-C50C-407E-A947-70E740481C1C}">
+                          <a14:useLocalDpi xmlns:a14="http://schemas.microsoft.com/office/drawing/2010/main" val="0"/>
+                        </a:ext>
+                      </a:extLst>
+                    </a:blip>
+                    <a:srcRect/>
+                    <a:stretch>
+                      <a:fillRect/>
+                    </a:stretch>
+                  </pic:blipFill>
+                  <pic:spPr bwMode="auto">
+                    <a:xfrm>
+                      <a:off x="0" y="0"/>
+                      <a:ext cx="6634800" cy="7106400"/>
+                    </a:xfrm>
+                    <a:prstGeom prst="rect">
+                      <a:avLst/>
+                    </a:prstGeom>
+                    <a:noFill/>
+                    <a:ln>
+                      <a:noFill/>
+                    </a:ln>
+                  </pic:spPr>
+                </pic:pic>
+              </a:graphicData>
+            </a:graphic>
+          </wp:inline>
+        </w:drawing>
+      </w:r>
+    </w:p>
+    <w:p>
+      <w:pPr>
+        <w:pStyle w:val="Authors"/>
+        <w:spacing w:before="0" w:after="0" w:line="480" w:lineRule="auto"/>
+        <w:jc w:val="left"/>
+      </w:pPr>
+      <w:r>
+        <w:rPr>
+          <w:b/>
+          <w:bCs/>
+        </w:rPr>
+        <w:t xml:space="preserve">Supplementary </w:t>
+      </w:r>
+      <w:r>
+        <w:rPr>
+          <w:b/>
+          <w:bCs/>
+        </w:rPr>
+        <w:t>Figure 20</w:t>
+      </w:r>
+    </w:p>
+    <w:p>
+      <w:pPr>
+        <w:pStyle w:val="ab"/>
+        <w:adjustRightInd w:val="0"/>
+      </w:pPr>
+      <w:r>
+        <w:rPr>
+          <w:b/>
+          <w:bCs/>
+        </w:rPr>
+        <w:t xml:space="preserve">Training and comparing variant time series models for </w:t>
+      </w:r>
+      <w:r>
+        <w:rPr>
+          <w:b/>
+          <w:bCs/>
+        </w:rPr>
+        <w:t>Pertussis</w:t>
+      </w:r>
+      <w:r>
+        <w:rPr>
+          <w:b/>
+          <w:bCs/>
+        </w:rPr>
+        <w:t>.</w:t>
+      </w:r>
+      <w:r>
+        <w:rPr>
+          <w:b/>
+          <w:bCs/>
+        </w:rPr>
+        <w:t xml:space="preserve"> </w:t>
+      </w:r>
+      <w:r>
+        <w:t xml:space="preserve">(A) Neural </w:t>
+      </w:r>
+      <w:r>
+        <w:t>N</w:t>
+      </w:r>
+      <w:r>
+        <w:rPr>
+          <w:rFonts w:hint="eastAsia"/>
+          <w:lang w:eastAsia="zh-CN"/>
+        </w:rPr>
+        <w:t>etwork</w:t>
+      </w:r>
+      <w:r>
+        <w:t xml:space="preserve"> </w:t>
+      </w:r>
+      <w:r>
+        <w:t xml:space="preserve">model; (B) ETS model; (C) ARIMA model; (D) SEARIMA model; (E) Hybrid models combining SARIMA, ETS, STL, and neural network model; (F) Bayesian structural model; (G) Root </w:t>
+      </w:r>
+      <w:r>
+        <w:t>m</w:t>
+      </w:r>
+      <w:r>
+        <w:t xml:space="preserve">ean </w:t>
+      </w:r>
+      <w:r>
+        <w:t>s</w:t>
+      </w:r>
+      <w:r>
+        <w:t xml:space="preserve">quare </w:t>
+      </w:r>
+      <w:r>
+        <w:t>e</w:t>
+      </w:r>
+      <w:r>
+        <w:t xml:space="preserve">rror (RMSE) of variant models; (H) R-squared of variant models; (J) Mean </w:t>
+      </w:r>
+      <w:r>
+        <w:t>a</w:t>
+      </w:r>
+      <w:r>
+        <w:t xml:space="preserve">bsolute </w:t>
+      </w:r>
+      <w:r>
+        <w:t>e</w:t>
+      </w:r>
+      <w:r>
+        <w:t>rror (MAE) of variant models.</w:t>
+      </w:r>
+    </w:p>
+    <w:p>
+      <w:pPr>
+        <w:pStyle w:val="ab"/>
+        <w:adjustRightInd w:val="0"/>
+      </w:pPr>
+      <w:r>
+        <w:rPr>
+          <w:noProof/>
+        </w:rPr>
+        <w:lastRenderedPageBreak/>
+        <w:drawing>
+          <wp:inline distT="0" distB="0" distL="0" distR="0" wp14:anchorId="094E8390" wp14:editId="58F76C53">
+            <wp:extent cx="6634800" cy="7106400"/>
+            <wp:effectExtent l="0" t="0" r="0" b="0"/>
+            <wp:docPr id="43" name="图片 43"/>
+            <wp:cNvGraphicFramePr>
+              <a:graphicFrameLocks xmlns:a="http://schemas.openxmlformats.org/drawingml/2006/main"/>
+            </wp:cNvGraphicFramePr>
+            <a:graphic xmlns:a="http://schemas.openxmlformats.org/drawingml/2006/main">
+              <a:graphicData uri="http://schemas.openxmlformats.org/drawingml/2006/picture">
+                <pic:pic xmlns:pic="http://schemas.openxmlformats.org/drawingml/2006/picture">
+                  <pic:nvPicPr>
+                    <pic:cNvPr id="0" name="Picture 23"/>
+                    <pic:cNvPicPr>
+                      <a:picLocks noChangeAspect="1" noChangeArrowheads="1"/>
+                    </pic:cNvPicPr>
+                  </pic:nvPicPr>
+                  <pic:blipFill>
+                    <a:blip r:embed="rId28" cstate="print">
+                      <a:extLst>
+                        <a:ext uri="{28A0092B-C50C-407E-A947-70E740481C1C}">
+                          <a14:useLocalDpi xmlns:a14="http://schemas.microsoft.com/office/drawing/2010/main" val="0"/>
+                        </a:ext>
+                      </a:extLst>
+                    </a:blip>
+                    <a:srcRect/>
+                    <a:stretch>
+                      <a:fillRect/>
+                    </a:stretch>
+                  </pic:blipFill>
+                  <pic:spPr bwMode="auto">
+                    <a:xfrm>
+                      <a:off x="0" y="0"/>
+                      <a:ext cx="6634800" cy="7106400"/>
+                    </a:xfrm>
+                    <a:prstGeom prst="rect">
+                      <a:avLst/>
+                    </a:prstGeom>
+                    <a:noFill/>
+                    <a:ln>
+                      <a:noFill/>
+                    </a:ln>
+                  </pic:spPr>
+                </pic:pic>
+              </a:graphicData>
+            </a:graphic>
+          </wp:inline>
+        </w:drawing>
+      </w:r>
+    </w:p>
+    <w:p>
+      <w:pPr>
+        <w:pStyle w:val="Authors"/>
+        <w:spacing w:before="0" w:after="0" w:line="480" w:lineRule="auto"/>
+        <w:jc w:val="left"/>
+      </w:pPr>
+      <w:r>
+        <w:rPr>
+          <w:b/>
+          <w:bCs/>
+        </w:rPr>
+        <w:t xml:space="preserve">Supplementary </w:t>
+      </w:r>
+      <w:r>
+        <w:rPr>
+          <w:b/>
+          <w:bCs/>
+        </w:rPr>
+        <w:t>Figure 21</w:t>
+      </w:r>
+    </w:p>
+    <w:p>
+      <w:pPr>
+        <w:pStyle w:val="ab"/>
+        <w:adjustRightInd w:val="0"/>
+      </w:pPr>
+      <w:r>
+        <w:rPr>
+          <w:b/>
+          <w:bCs/>
+        </w:rPr>
+        <w:t xml:space="preserve">Training and comparing variant time series models for </w:t>
+      </w:r>
+      <w:r>
+        <w:rPr>
+          <w:b/>
+          <w:bCs/>
+        </w:rPr>
+        <w:t>Scarlet fever</w:t>
+      </w:r>
+      <w:r>
+        <w:rPr>
+          <w:b/>
+          <w:bCs/>
+        </w:rPr>
+        <w:t>.</w:t>
+      </w:r>
+      <w:r>
+        <w:rPr>
+          <w:b/>
+          <w:bCs/>
+        </w:rPr>
+        <w:t xml:space="preserve"> </w:t>
+      </w:r>
+      <w:r>
+        <w:t xml:space="preserve">(A) Neural </w:t>
+      </w:r>
+      <w:r>
+        <w:t>N</w:t>
+      </w:r>
+      <w:r>
+        <w:rPr>
+          <w:rFonts w:hint="eastAsia"/>
+          <w:lang w:eastAsia="zh-CN"/>
+        </w:rPr>
+        <w:t>etwork</w:t>
+      </w:r>
+      <w:r>
+        <w:t xml:space="preserve"> </w:t>
+      </w:r>
+      <w:r>
+        <w:t xml:space="preserve">model; (B) ETS model; (C) ARIMA model; (D) SEARIMA model; (E) Hybrid models combining SARIMA, ETS, STL, and neural network model; (F) Bayesian structural model; (G) Root </w:t>
+      </w:r>
+      <w:r>
+        <w:t>m</w:t>
+      </w:r>
+      <w:r>
+        <w:t xml:space="preserve">ean </w:t>
+      </w:r>
+      <w:r>
+        <w:t>s</w:t>
+      </w:r>
+      <w:r>
+        <w:t xml:space="preserve">quare </w:t>
+      </w:r>
+      <w:r>
+        <w:t>e</w:t>
+      </w:r>
+      <w:r>
+        <w:t xml:space="preserve">rror (RMSE) of variant models; (H) R-squared of variant models; (J) Mean </w:t>
+      </w:r>
+      <w:r>
+        <w:t>a</w:t>
+      </w:r>
+      <w:r>
+        <w:t xml:space="preserve">bsolute </w:t>
+      </w:r>
+      <w:r>
+        <w:t>e</w:t>
+      </w:r>
+      <w:r>
+        <w:t>rror (MAE) of variant models.</w:t>
+      </w:r>
+    </w:p>
+    <w:p>
+      <w:pPr>
+        <w:pStyle w:val="ab"/>
+        <w:adjustRightInd w:val="0"/>
+      </w:pPr>
+      <w:r>
+        <w:rPr>
+          <w:noProof/>
+        </w:rPr>
+        <w:lastRenderedPageBreak/>
+        <w:drawing>
+          <wp:inline distT="0" distB="0" distL="0" distR="0" wp14:anchorId="3B241476" wp14:editId="50DB890B">
+            <wp:extent cx="6634800" cy="7106400"/>
+            <wp:effectExtent l="0" t="0" r="0" b="0"/>
+            <wp:docPr id="45" name="图片 45"/>
+            <wp:cNvGraphicFramePr>
+              <a:graphicFrameLocks xmlns:a="http://schemas.openxmlformats.org/drawingml/2006/main"/>
+            </wp:cNvGraphicFramePr>
+            <a:graphic xmlns:a="http://schemas.openxmlformats.org/drawingml/2006/main">
+              <a:graphicData uri="http://schemas.openxmlformats.org/drawingml/2006/picture">
+                <pic:pic xmlns:pic="http://schemas.openxmlformats.org/drawingml/2006/picture">
+                  <pic:nvPicPr>
+                    <pic:cNvPr id="0" name="Picture 24"/>
+                    <pic:cNvPicPr>
+                      <a:picLocks noChangeAspect="1" noChangeArrowheads="1"/>
+                    </pic:cNvPicPr>
+                  </pic:nvPicPr>
+                  <pic:blipFill>
+                    <a:blip r:embed="rId29" cstate="print">
+                      <a:extLst>
+                        <a:ext uri="{28A0092B-C50C-407E-A947-70E740481C1C}">
+                          <a14:useLocalDpi xmlns:a14="http://schemas.microsoft.com/office/drawing/2010/main" val="0"/>
+                        </a:ext>
+                      </a:extLst>
+                    </a:blip>
+                    <a:srcRect/>
+                    <a:stretch>
+                      <a:fillRect/>
+                    </a:stretch>
+                  </pic:blipFill>
+                  <pic:spPr bwMode="auto">
+                    <a:xfrm>
+                      <a:off x="0" y="0"/>
+                      <a:ext cx="6634800" cy="7106400"/>
+                    </a:xfrm>
+                    <a:prstGeom prst="rect">
+                      <a:avLst/>
+                    </a:prstGeom>
+                    <a:noFill/>
+                    <a:ln>
+                      <a:noFill/>
+                    </a:ln>
+                  </pic:spPr>
+                </pic:pic>
+              </a:graphicData>
+            </a:graphic>
+          </wp:inline>
+        </w:drawing>
+      </w:r>
+    </w:p>
+    <w:p>
+      <w:pPr>
+        <w:pStyle w:val="Authors"/>
+        <w:spacing w:before="0" w:after="0" w:line="480" w:lineRule="auto"/>
+        <w:jc w:val="left"/>
+      </w:pPr>
+      <w:r>
+        <w:rPr>
+          <w:b/>
+          <w:bCs/>
+        </w:rPr>
+        <w:t xml:space="preserve">Supplementary </w:t>
+      </w:r>
+      <w:r>
+        <w:rPr>
+          <w:b/>
+          <w:bCs/>
+        </w:rPr>
+        <w:t>Figure 22</w:t>
+      </w:r>
+    </w:p>
+    <w:p>
+      <w:pPr>
+        <w:pStyle w:val="ab"/>
+        <w:adjustRightInd w:val="0"/>
+      </w:pPr>
+      <w:r>
+        <w:rPr>
+          <w:b/>
+          <w:bCs/>
+        </w:rPr>
+        <w:t xml:space="preserve">Training and comparing variant time series models for </w:t>
+      </w:r>
+      <w:r>
+        <w:rPr>
+          <w:b/>
+          <w:bCs/>
+        </w:rPr>
+        <w:t>Tuberculosis</w:t>
+      </w:r>
+      <w:r>
+        <w:rPr>
+          <w:b/>
+          <w:bCs/>
+        </w:rPr>
+        <w:t>.</w:t>
+      </w:r>
+      <w:r>
+        <w:rPr>
+          <w:b/>
+          <w:bCs/>
+        </w:rPr>
+        <w:t xml:space="preserve"> </w:t>
+      </w:r>
+      <w:r>
+        <w:t xml:space="preserve">(A) Neural </w:t>
+      </w:r>
+      <w:r>
+        <w:t>N</w:t>
+      </w:r>
+      <w:r>
+        <w:rPr>
+          <w:rFonts w:hint="eastAsia"/>
+          <w:lang w:eastAsia="zh-CN"/>
+        </w:rPr>
+        <w:t>etwork</w:t>
+      </w:r>
+      <w:r>
+        <w:t xml:space="preserve"> </w:t>
+      </w:r>
+      <w:r>
+        <w:t xml:space="preserve">model; (B) ETS model; (C) ARIMA model; (D) SEARIMA model; (E) Hybrid models combining SARIMA, ETS, STL, and neural network model; (F) Bayesian structural model; (G) Root </w:t>
+      </w:r>
+      <w:r>
+        <w:t>m</w:t>
+      </w:r>
+      <w:r>
+        <w:t xml:space="preserve">ean </w:t>
+      </w:r>
+      <w:r>
+        <w:t>s</w:t>
+      </w:r>
+      <w:r>
+        <w:t xml:space="preserve">quare </w:t>
+      </w:r>
+      <w:r>
+        <w:t>e</w:t>
+      </w:r>
+      <w:r>
+        <w:t xml:space="preserve">rror (RMSE) of variant models; (H) R-squared of variant models; (J) Mean </w:t>
+      </w:r>
+      <w:r>
+        <w:t>a</w:t>
+      </w:r>
+      <w:r>
+        <w:t xml:space="preserve">bsolute </w:t>
+      </w:r>
+      <w:r>
+        <w:t>e</w:t>
+      </w:r>
+      <w:r>
+        <w:t>rror (MAE) of variant models.</w:t>
+      </w:r>
+    </w:p>
+    <w:p>
+      <w:pPr>
+        <w:pStyle w:val="ab"/>
+        <w:adjustRightInd w:val="0"/>
+      </w:pPr>
+    </w:p>
+    <w:p>
+      <w:pPr>
+        <w:pStyle w:val="Authors"/>
+        <w:spacing w:before="0" w:after="0" w:line="480" w:lineRule="auto"/>
+        <w:jc w:val="left"/>
+      </w:pPr>
+      <w:r>
+        <w:rPr>
+          <w:b/>
+          <w:bCs/>
+          <w:noProof/>
+        </w:rPr>
+        <w:lastRenderedPageBreak/>
+        <w:drawing>
+          <wp:inline distT="0" distB="0" distL="0" distR="0" wp14:anchorId="448CB457" wp14:editId="5EDCCB41">
+            <wp:extent cx="6634800" cy="7106400"/>
+            <wp:effectExtent l="0" t="0" r="0" b="0"/>
+            <wp:docPr id="47" name="图片 47"/>
+            <wp:cNvGraphicFramePr>
+              <a:graphicFrameLocks xmlns:a="http://schemas.openxmlformats.org/drawingml/2006/main"/>
+            </wp:cNvGraphicFramePr>
+            <a:graphic xmlns:a="http://schemas.openxmlformats.org/drawingml/2006/main">
+              <a:graphicData uri="http://schemas.openxmlformats.org/drawingml/2006/picture">
+                <pic:pic xmlns:pic="http://schemas.openxmlformats.org/drawingml/2006/picture">
+                  <pic:nvPicPr>
+                    <pic:cNvPr id="0" name="Picture 25"/>
+                    <pic:cNvPicPr>
+                      <a:picLocks noChangeAspect="1" noChangeArrowheads="1"/>
+                    </pic:cNvPicPr>
+                  </pic:nvPicPr>
+                  <pic:blipFill>
+                    <a:blip r:embed="rId30" cstate="print">
+                      <a:extLst>
+                        <a:ext uri="{28A0092B-C50C-407E-A947-70E740481C1C}">
+                          <a14:useLocalDpi xmlns:a14="http://schemas.microsoft.com/office/drawing/2010/main" val="0"/>
+                        </a:ext>
+                      </a:extLst>
+                    </a:blip>
+                    <a:srcRect/>
+                    <a:stretch>
+                      <a:fillRect/>
+                    </a:stretch>
+                  </pic:blipFill>
+                  <pic:spPr bwMode="auto">
+                    <a:xfrm>
+                      <a:off x="0" y="0"/>
+                      <a:ext cx="6634800" cy="7106400"/>
+                    </a:xfrm>
+                    <a:prstGeom prst="rect">
+                      <a:avLst/>
+                    </a:prstGeom>
+                    <a:noFill/>
+                    <a:ln>
+                      <a:noFill/>
+                    </a:ln>
+                  </pic:spPr>
+                </pic:pic>
+              </a:graphicData>
+            </a:graphic>
+          </wp:inline>
+        </w:drawing>
+      </w:r>
+      <w:r>
+        <w:rPr>
+          <w:b/>
+          <w:bCs/>
+        </w:rPr>
+        <w:t xml:space="preserve">Supplementary </w:t>
+      </w:r>
+      <w:r>
+        <w:rPr>
+          <w:b/>
+          <w:bCs/>
+        </w:rPr>
+        <w:t>Figure 23</w:t>
+      </w:r>
+    </w:p>
+    <w:p>
+      <w:pPr>
+        <w:pStyle w:val="ab"/>
+        <w:adjustRightInd w:val="0"/>
+      </w:pPr>
+      <w:r>
+        <w:rPr>
+          <w:b/>
+          <w:bCs/>
+        </w:rPr>
+        <w:t xml:space="preserve">Training and comparing variant time series models for </w:t>
+      </w:r>
+      <w:r>
+        <w:rPr>
+          <w:b/>
+          <w:bCs/>
+        </w:rPr>
+        <w:t>Mumps</w:t>
+      </w:r>
+      <w:r>
+        <w:rPr>
+          <w:b/>
+          <w:bCs/>
+        </w:rPr>
+        <w:t>.</w:t>
+      </w:r>
+      <w:r>
+        <w:rPr>
+          <w:b/>
+          <w:bCs/>
+        </w:rPr>
+        <w:t xml:space="preserve"> </w:t>
+      </w:r>
+      <w:r>
+        <w:t xml:space="preserve">(A) Neural </w:t>
+      </w:r>
+      <w:r>
+        <w:t>N</w:t>
+      </w:r>
+      <w:r>
+        <w:rPr>
+          <w:rFonts w:hint="eastAsia"/>
+          <w:lang w:eastAsia="zh-CN"/>
+        </w:rPr>
+        <w:t>etwork</w:t>
+      </w:r>
+      <w:r>
+        <w:t xml:space="preserve"> </w:t>
+      </w:r>
+      <w:r>
+        <w:t xml:space="preserve">model; (B) ETS model; (C) ARIMA model; (D) SEARIMA model; (E) Hybrid models combining SARIMA, ETS, STL, and neural network model; (F) Bayesian structural model; (G) Root </w:t>
+      </w:r>
+      <w:r>
+        <w:t>m</w:t>
+      </w:r>
+      <w:r>
+        <w:t xml:space="preserve">ean </w:t>
+      </w:r>
+      <w:r>
+        <w:t>s</w:t>
+      </w:r>
+      <w:r>
+        <w:t xml:space="preserve">quare </w:t>
+      </w:r>
+      <w:r>
+        <w:t>e</w:t>
+      </w:r>
+      <w:r>
+        <w:t xml:space="preserve">rror (RMSE) of variant models; (H) R-squared of variant models; (J) Mean </w:t>
+      </w:r>
+      <w:r>
+        <w:t>a</w:t>
+      </w:r>
+      <w:r>
+        <w:t xml:space="preserve">bsolute </w:t>
+      </w:r>
+      <w:r>
+        <w:t>e</w:t>
+      </w:r>
+      <w:r>
+        <w:t>rror (MAE) of variant models.</w:t>
+      </w:r>
+    </w:p>
+    <w:p>
+      <w:pPr>
+        <w:pStyle w:val="Authors"/>
+        <w:spacing w:before="0" w:after="0" w:line="480" w:lineRule="auto"/>
+        <w:jc w:val="left"/>
+      </w:pPr>
+      <w:r>
+        <w:rPr>
+          <w:b/>
+          <w:bCs/>
+          <w:noProof/>
+        </w:rPr>
+        <w:lastRenderedPageBreak/>
+        <w:drawing>
+          <wp:inline distT="0" distB="0" distL="0" distR="0" wp14:anchorId="61B82C5F" wp14:editId="441636D7">
+            <wp:extent cx="6634800" cy="7106400"/>
+            <wp:effectExtent l="0" t="0" r="0" b="0"/>
+            <wp:docPr id="49" name="图片 49"/>
+            <wp:cNvGraphicFramePr>
+              <a:graphicFrameLocks xmlns:a="http://schemas.openxmlformats.org/drawingml/2006/main"/>
+            </wp:cNvGraphicFramePr>
+            <a:graphic xmlns:a="http://schemas.openxmlformats.org/drawingml/2006/main">
+              <a:graphicData uri="http://schemas.openxmlformats.org/drawingml/2006/picture">
+                <pic:pic xmlns:pic="http://schemas.openxmlformats.org/drawingml/2006/picture">
+                  <pic:nvPicPr>
+                    <pic:cNvPr id="0" name="Picture 26"/>
+                    <pic:cNvPicPr>
+                      <a:picLocks noChangeAspect="1" noChangeArrowheads="1"/>
+                    </pic:cNvPicPr>
+                  </pic:nvPicPr>
+                  <pic:blipFill>
+                    <a:blip r:embed="rId31" cstate="print">
+                      <a:extLst>
+                        <a:ext uri="{28A0092B-C50C-407E-A947-70E740481C1C}">
+                          <a14:useLocalDpi xmlns:a14="http://schemas.microsoft.com/office/drawing/2010/main" val="0"/>
+                        </a:ext>
+                      </a:extLst>
+                    </a:blip>
+                    <a:srcRect/>
+                    <a:stretch>
+                      <a:fillRect/>
+                    </a:stretch>
+                  </pic:blipFill>
+                  <pic:spPr bwMode="auto">
+                    <a:xfrm>
+                      <a:off x="0" y="0"/>
+                      <a:ext cx="6634800" cy="7106400"/>
+                    </a:xfrm>
+                    <a:prstGeom prst="rect">
+                      <a:avLst/>
+                    </a:prstGeom>
+                    <a:noFill/>
+                    <a:ln>
+                      <a:noFill/>
+                    </a:ln>
+                  </pic:spPr>
+                </pic:pic>
+              </a:graphicData>
+            </a:graphic>
+          </wp:inline>
+        </w:drawing>
+      </w:r>
+      <w:r>
+        <w:rPr>
+          <w:b/>
+          <w:bCs/>
+        </w:rPr>
+        <w:t xml:space="preserve">Supplementary </w:t>
+      </w:r>
+      <w:r>
+        <w:rPr>
+          <w:b/>
+          <w:bCs/>
+        </w:rPr>
+        <w:t>Figure 24</w:t>
+      </w:r>
+    </w:p>
+    <w:p>
+      <w:pPr>
+        <w:pStyle w:val="ab"/>
+        <w:adjustRightInd w:val="0"/>
+      </w:pPr>
+      <w:r>
+        <w:rPr>
+          <w:b/>
+          <w:bCs/>
+        </w:rPr>
+        <w:t xml:space="preserve">Training and comparing variant time series models for </w:t>
+      </w:r>
+      <w:r>
+        <w:rPr>
+          <w:b/>
+          <w:bCs/>
+        </w:rPr>
+        <w:t>Rubella</w:t>
+      </w:r>
+      <w:r>
+        <w:rPr>
+          <w:b/>
+          <w:bCs/>
+        </w:rPr>
+        <w:t>.</w:t>
+      </w:r>
+      <w:r>
+        <w:rPr>
+          <w:b/>
+          <w:bCs/>
+        </w:rPr>
+        <w:t xml:space="preserve"> </w:t>
+      </w:r>
+      <w:r>
+        <w:t xml:space="preserve">(A) Neural </w:t>
+      </w:r>
+      <w:r>
+        <w:t>N</w:t>
+      </w:r>
+      <w:r>
+        <w:rPr>
+          <w:rFonts w:hint="eastAsia"/>
+          <w:lang w:eastAsia="zh-CN"/>
+        </w:rPr>
+        <w:t>etwork</w:t>
+      </w:r>
+      <w:r>
+        <w:t xml:space="preserve"> </w:t>
+      </w:r>
+      <w:r>
+        <w:t xml:space="preserve">model; (B) ETS model; (C) ARIMA model; (D) SEARIMA model; (E) Hybrid models combining SARIMA, ETS, STL, and neural network model; (F) Bayesian structural model; (G) Root </w:t>
+      </w:r>
+      <w:r>
+        <w:t>m</w:t>
+      </w:r>
+      <w:r>
+        <w:t xml:space="preserve">ean </w:t>
+      </w:r>
+      <w:r>
+        <w:t>s</w:t>
+      </w:r>
+      <w:r>
+        <w:t xml:space="preserve">quare </w:t>
+      </w:r>
+      <w:r>
+        <w:t>e</w:t>
+      </w:r>
+      <w:r>
+        <w:t xml:space="preserve">rror (RMSE) of variant models; (H) R-squared of variant models; (J) Mean </w:t>
+      </w:r>
+      <w:r>
+        <w:t>a</w:t>
+      </w:r>
+      <w:r>
+        <w:t xml:space="preserve">bsolute </w:t>
+      </w:r>
+      <w:r>
+        <w:t>e</w:t>
+      </w:r>
+      <w:r>
+        <w:t>rror (MAE) of variant models.</w:t>
+      </w:r>
+    </w:p>
+    <w:p>
+      <w:pPr>
+        <w:pStyle w:val="ab"/>
+        <w:adjustRightInd w:val="0"/>
         <w:rPr>
           <w:lang w:eastAsia="zh-CN"/>
         </w:rPr>
@@ -209,7 +4094,7 @@
     </w:p>
     <w:sectPr>
       <w:pgSz w:w="11906" w:h="16838"/>
-      <w:pgMar w:top="720" w:right="720" w:bottom="720" w:left="720" w:header="851" w:footer="992" w:gutter="0"/>
+      <w:pgMar w:top="720" w:right="720" w:bottom="720" w:left="720" w:header="851" w:footer="113" w:gutter="0"/>
       <w:cols w:space="425"/>
       <w:docGrid w:type="lines" w:linePitch="326"/>
     </w:sectPr>
@@ -218,7 +4103,7 @@
 </file>
 
 <file path=word/endnotes.xml><?xml version="1.0" encoding="utf-8"?>
-<w:endnotes xmlns:wpc="http://schemas.microsoft.com/office/word/2010/wordprocessingCanvas" xmlns:cx="http://schemas.microsoft.com/office/drawing/2014/chartex" xmlns:cx1="http://schemas.microsoft.com/office/drawing/2015/9/8/chartex" xmlns:cx2="http://schemas.microsoft.com/office/drawing/2015/10/21/chartex" xmlns:cx3="http://schemas.microsoft.com/office/drawing/2016/5/9/chartex" xmlns:cx4="http://schemas.microsoft.com/office/drawing/2016/5/10/chartex" xmlns:cx5="http://schemas.microsoft.com/office/drawing/2016/5/11/chartex" xmlns:cx6="http://schemas.microsoft.com/office/drawing/2016/5/12/chartex" xmlns:cx7="http://schemas.microsoft.com/office/drawing/2016/5/13/chartex" xmlns:cx8="http://schemas.microsoft.com/office/drawing/2016/5/14/chartex" xmlns:mc="http://schemas.openxmlformats.org/markup-compatibility/2006" xmlns:aink="http://schemas.microsoft.com/office/drawing/2016/ink" xmlns:am3d="http://schemas.microsoft.com/office/drawing/2017/model3d" xmlns:o="urn:schemas-microsoft-com:office:office" xmlns:oel="http://schemas.microsoft.com/office/2019/extlst" xmlns:r="http://schemas.openxmlformats.org/officeDocument/2006/relationships" xmlns:m="http://schemas.openxmlformats.org/officeDocument/2006/math" xmlns:v="urn:schemas-microsoft-com:vml" xmlns:wp14="http://schemas.microsoft.com/office/word/2010/wordprocessingDrawing" xmlns:wp="http://schemas.openxmlformats.org/drawingml/2006/wordprocessingDrawing" xmlns:w10="urn:schemas-microsoft-com:office:word" xmlns:w="http://schemas.openxmlformats.org/wordprocessingml/2006/main" xmlns:w14="http://schemas.microsoft.com/office/word/2010/wordml" xmlns:w15="http://schemas.microsoft.com/office/word/2012/wordml" xmlns:w16cex="http://schemas.microsoft.com/office/word/2018/wordml/cex" xmlns:w16cid="http://schemas.microsoft.com/office/word/2016/wordml/cid" xmlns:w16="http://schemas.microsoft.com/office/word/2018/wordml" xmlns:w16sdtdh="http://schemas.microsoft.com/office/word/2020/wordml/sdtdatahash" xmlns:w16se="http://schemas.microsoft.com/office/word/2015/wordml/symex" xmlns:wpg="http://schemas.microsoft.com/office/word/2010/wordprocessingGroup" xmlns:wpi="http://schemas.microsoft.com/office/word/2010/wordprocessingInk" xmlns:wne="http://schemas.microsoft.com/office/word/2006/wordml" xmlns:wps="http://schemas.microsoft.com/office/word/2010/wordprocessingShape" mc:Ignorable="w14 w15 w16se w16cid w16 w16cex w16sdtdh wp14">
+<w:endnotes xmlns:wpc="http://schemas.microsoft.com/office/word/2010/wordprocessingCanvas" xmlns:cx="http://schemas.microsoft.com/office/drawing/2014/chartex" xmlns:cx1="http://schemas.microsoft.com/office/drawing/2015/9/8/chartex" xmlns:cx2="http://schemas.microsoft.com/office/drawing/2015/10/21/chartex" xmlns:cx3="http://schemas.microsoft.com/office/drawing/2016/5/9/chartex" xmlns:cx4="http://schemas.microsoft.com/office/drawing/2016/5/10/chartex" xmlns:cx5="http://schemas.microsoft.com/office/drawing/2016/5/11/chartex" xmlns:cx6="http://schemas.microsoft.com/office/drawing/2016/5/12/chartex" xmlns:cx7="http://schemas.microsoft.com/office/drawing/2016/5/13/chartex" xmlns:cx8="http://schemas.microsoft.com/office/drawing/2016/5/14/chartex" xmlns:mc="http://schemas.openxmlformats.org/markup-compatibility/2006" xmlns:aink="http://schemas.microsoft.com/office/drawing/2016/ink" xmlns:am3d="http://schemas.microsoft.com/office/drawing/2017/model3d" xmlns:o="urn:schemas-microsoft-com:office:office" xmlns:r="http://schemas.openxmlformats.org/officeDocument/2006/relationships" xmlns:m="http://schemas.openxmlformats.org/officeDocument/2006/math" xmlns:v="urn:schemas-microsoft-com:vml" xmlns:wp14="http://schemas.microsoft.com/office/word/2010/wordprocessingDrawing" xmlns:wp="http://schemas.openxmlformats.org/drawingml/2006/wordprocessingDrawing" xmlns:w10="urn:schemas-microsoft-com:office:word" xmlns:w="http://schemas.openxmlformats.org/wordprocessingml/2006/main" xmlns:w14="http://schemas.microsoft.com/office/word/2010/wordml" xmlns:w15="http://schemas.microsoft.com/office/word/2012/wordml" xmlns:w16cid="http://schemas.microsoft.com/office/word/2016/wordml/cid" xmlns:w16se="http://schemas.microsoft.com/office/word/2015/wordml/symex" xmlns:wpg="http://schemas.microsoft.com/office/word/2010/wordprocessingGroup" xmlns:wpi="http://schemas.microsoft.com/office/word/2010/wordprocessingInk" xmlns:wne="http://schemas.microsoft.com/office/word/2006/wordml" xmlns:wps="http://schemas.microsoft.com/office/word/2010/wordprocessingShape" mc:Ignorable="w14 w15 w16se w16cid wp14">
   <w:endnote w:type="separator" w:id="-1">
     <w:p>
       <w:r>
@@ -237,7 +4122,7 @@
 </file>
 
 <file path=word/footer1.xml><?xml version="1.0" encoding="utf-8"?>
-<w:ftr xmlns:wpc="http://schemas.microsoft.com/office/word/2010/wordprocessingCanvas" xmlns:cx="http://schemas.microsoft.com/office/drawing/2014/chartex" xmlns:cx1="http://schemas.microsoft.com/office/drawing/2015/9/8/chartex" xmlns:cx2="http://schemas.microsoft.com/office/drawing/2015/10/21/chartex" xmlns:cx3="http://schemas.microsoft.com/office/drawing/2016/5/9/chartex" xmlns:cx4="http://schemas.microsoft.com/office/drawing/2016/5/10/chartex" xmlns:cx5="http://schemas.microsoft.com/office/drawing/2016/5/11/chartex" xmlns:cx6="http://schemas.microsoft.com/office/drawing/2016/5/12/chartex" xmlns:cx7="http://schemas.microsoft.com/office/drawing/2016/5/13/chartex" xmlns:cx8="http://schemas.microsoft.com/office/drawing/2016/5/14/chartex" xmlns:mc="http://schemas.openxmlformats.org/markup-compatibility/2006" xmlns:aink="http://schemas.microsoft.com/office/drawing/2016/ink" xmlns:am3d="http://schemas.microsoft.com/office/drawing/2017/model3d" xmlns:o="urn:schemas-microsoft-com:office:office" xmlns:oel="http://schemas.microsoft.com/office/2019/extlst" xmlns:r="http://schemas.openxmlformats.org/officeDocument/2006/relationships" xmlns:m="http://schemas.openxmlformats.org/officeDocument/2006/math" xmlns:v="urn:schemas-microsoft-com:vml" xmlns:wp14="http://schemas.microsoft.com/office/word/2010/wordprocessingDrawing" xmlns:wp="http://schemas.openxmlformats.org/drawingml/2006/wordprocessingDrawing" xmlns:w10="urn:schemas-microsoft-com:office:word" xmlns:w="http://schemas.openxmlformats.org/wordprocessingml/2006/main" xmlns:w14="http://schemas.microsoft.com/office/word/2010/wordml" xmlns:w15="http://schemas.microsoft.com/office/word/2012/wordml" xmlns:w16cex="http://schemas.microsoft.com/office/word/2018/wordml/cex" xmlns:w16cid="http://schemas.microsoft.com/office/word/2016/wordml/cid" xmlns:w16="http://schemas.microsoft.com/office/word/2018/wordml" xmlns:w16sdtdh="http://schemas.microsoft.com/office/word/2020/wordml/sdtdatahash" xmlns:w16se="http://schemas.microsoft.com/office/word/2015/wordml/symex" xmlns:wpg="http://schemas.microsoft.com/office/word/2010/wordprocessingGroup" xmlns:wpi="http://schemas.microsoft.com/office/word/2010/wordprocessingInk" xmlns:wne="http://schemas.microsoft.com/office/word/2006/wordml" xmlns:wps="http://schemas.microsoft.com/office/word/2010/wordprocessingShape" mc:Ignorable="w14 w15 w16se w16cid w16 w16cex w16sdtdh wp14">
+<w:ftr xmlns:wpc="http://schemas.microsoft.com/office/word/2010/wordprocessingCanvas" xmlns:cx="http://schemas.microsoft.com/office/drawing/2014/chartex" xmlns:cx1="http://schemas.microsoft.com/office/drawing/2015/9/8/chartex" xmlns:cx2="http://schemas.microsoft.com/office/drawing/2015/10/21/chartex" xmlns:cx3="http://schemas.microsoft.com/office/drawing/2016/5/9/chartex" xmlns:cx4="http://schemas.microsoft.com/office/drawing/2016/5/10/chartex" xmlns:cx5="http://schemas.microsoft.com/office/drawing/2016/5/11/chartex" xmlns:cx6="http://schemas.microsoft.com/office/drawing/2016/5/12/chartex" xmlns:cx7="http://schemas.microsoft.com/office/drawing/2016/5/13/chartex" xmlns:cx8="http://schemas.microsoft.com/office/drawing/2016/5/14/chartex" xmlns:mc="http://schemas.openxmlformats.org/markup-compatibility/2006" xmlns:aink="http://schemas.microsoft.com/office/drawing/2016/ink" xmlns:am3d="http://schemas.microsoft.com/office/drawing/2017/model3d" xmlns:o="urn:schemas-microsoft-com:office:office" xmlns:r="http://schemas.openxmlformats.org/officeDocument/2006/relationships" xmlns:m="http://schemas.openxmlformats.org/officeDocument/2006/math" xmlns:v="urn:schemas-microsoft-com:vml" xmlns:wp14="http://schemas.microsoft.com/office/word/2010/wordprocessingDrawing" xmlns:wp="http://schemas.openxmlformats.org/drawingml/2006/wordprocessingDrawing" xmlns:w10="urn:schemas-microsoft-com:office:word" xmlns:w="http://schemas.openxmlformats.org/wordprocessingml/2006/main" xmlns:w14="http://schemas.microsoft.com/office/word/2010/wordml" xmlns:w15="http://schemas.microsoft.com/office/word/2012/wordml" xmlns:w16cid="http://schemas.microsoft.com/office/word/2016/wordml/cid" xmlns:w16se="http://schemas.microsoft.com/office/word/2015/wordml/symex" xmlns:wpg="http://schemas.microsoft.com/office/word/2010/wordprocessingGroup" xmlns:wpi="http://schemas.microsoft.com/office/word/2010/wordprocessingInk" xmlns:wne="http://schemas.microsoft.com/office/word/2006/wordml" xmlns:wps="http://schemas.microsoft.com/office/word/2010/wordprocessingShape" mc:Ignorable="w14 w15 w16se w16cid wp14">
   <w:sdt>
     <w:sdtPr>
       <w:id w:val="247699086"/>
@@ -283,7 +4168,7 @@
 </file>
 
 <file path=word/footnotes.xml><?xml version="1.0" encoding="utf-8"?>
-<w:footnotes xmlns:wpc="http://schemas.microsoft.com/office/word/2010/wordprocessingCanvas" xmlns:cx="http://schemas.microsoft.com/office/drawing/2014/chartex" xmlns:cx1="http://schemas.microsoft.com/office/drawing/2015/9/8/chartex" xmlns:cx2="http://schemas.microsoft.com/office/drawing/2015/10/21/chartex" xmlns:cx3="http://schemas.microsoft.com/office/drawing/2016/5/9/chartex" xmlns:cx4="http://schemas.microsoft.com/office/drawing/2016/5/10/chartex" xmlns:cx5="http://schemas.microsoft.com/office/drawing/2016/5/11/chartex" xmlns:cx6="http://schemas.microsoft.com/office/drawing/2016/5/12/chartex" xmlns:cx7="http://schemas.microsoft.com/office/drawing/2016/5/13/chartex" xmlns:cx8="http://schemas.microsoft.com/office/drawing/2016/5/14/chartex" xmlns:mc="http://schemas.openxmlformats.org/markup-compatibility/2006" xmlns:aink="http://schemas.microsoft.com/office/drawing/2016/ink" xmlns:am3d="http://schemas.microsoft.com/office/drawing/2017/model3d" xmlns:o="urn:schemas-microsoft-com:office:office" xmlns:oel="http://schemas.microsoft.com/office/2019/extlst" xmlns:r="http://schemas.openxmlformats.org/officeDocument/2006/relationships" xmlns:m="http://schemas.openxmlformats.org/officeDocument/2006/math" xmlns:v="urn:schemas-microsoft-com:vml" xmlns:wp14="http://schemas.microsoft.com/office/word/2010/wordprocessingDrawing" xmlns:wp="http://schemas.openxmlformats.org/drawingml/2006/wordprocessingDrawing" xmlns:w10="urn:schemas-microsoft-com:office:word" xmlns:w="http://schemas.openxmlformats.org/wordprocessingml/2006/main" xmlns:w14="http://schemas.microsoft.com/office/word/2010/wordml" xmlns:w15="http://schemas.microsoft.com/office/word/2012/wordml" xmlns:w16cex="http://schemas.microsoft.com/office/word/2018/wordml/cex" xmlns:w16cid="http://schemas.microsoft.com/office/word/2016/wordml/cid" xmlns:w16="http://schemas.microsoft.com/office/word/2018/wordml" xmlns:w16sdtdh="http://schemas.microsoft.com/office/word/2020/wordml/sdtdatahash" xmlns:w16se="http://schemas.microsoft.com/office/word/2015/wordml/symex" xmlns:wpg="http://schemas.microsoft.com/office/word/2010/wordprocessingGroup" xmlns:wpi="http://schemas.microsoft.com/office/word/2010/wordprocessingInk" xmlns:wne="http://schemas.microsoft.com/office/word/2006/wordml" xmlns:wps="http://schemas.microsoft.com/office/word/2010/wordprocessingShape" mc:Ignorable="w14 w15 w16se w16cid w16 w16cex w16sdtdh wp14">
+<w:footnotes xmlns:wpc="http://schemas.microsoft.com/office/word/2010/wordprocessingCanvas" xmlns:cx="http://schemas.microsoft.com/office/drawing/2014/chartex" xmlns:cx1="http://schemas.microsoft.com/office/drawing/2015/9/8/chartex" xmlns:cx2="http://schemas.microsoft.com/office/drawing/2015/10/21/chartex" xmlns:cx3="http://schemas.microsoft.com/office/drawing/2016/5/9/chartex" xmlns:cx4="http://schemas.microsoft.com/office/drawing/2016/5/10/chartex" xmlns:cx5="http://schemas.microsoft.com/office/drawing/2016/5/11/chartex" xmlns:cx6="http://schemas.microsoft.com/office/drawing/2016/5/12/chartex" xmlns:cx7="http://schemas.microsoft.com/office/drawing/2016/5/13/chartex" xmlns:cx8="http://schemas.microsoft.com/office/drawing/2016/5/14/chartex" xmlns:mc="http://schemas.openxmlformats.org/markup-compatibility/2006" xmlns:aink="http://schemas.microsoft.com/office/drawing/2016/ink" xmlns:am3d="http://schemas.microsoft.com/office/drawing/2017/model3d" xmlns:o="urn:schemas-microsoft-com:office:office" xmlns:r="http://schemas.openxmlformats.org/officeDocument/2006/relationships" xmlns:m="http://schemas.openxmlformats.org/officeDocument/2006/math" xmlns:v="urn:schemas-microsoft-com:vml" xmlns:wp14="http://schemas.microsoft.com/office/word/2010/wordprocessingDrawing" xmlns:wp="http://schemas.openxmlformats.org/drawingml/2006/wordprocessingDrawing" xmlns:w10="urn:schemas-microsoft-com:office:word" xmlns:w="http://schemas.openxmlformats.org/wordprocessingml/2006/main" xmlns:w14="http://schemas.microsoft.com/office/word/2010/wordml" xmlns:w15="http://schemas.microsoft.com/office/word/2012/wordml" xmlns:w16cid="http://schemas.microsoft.com/office/word/2016/wordml/cid" xmlns:w16se="http://schemas.microsoft.com/office/word/2015/wordml/symex" xmlns:wpg="http://schemas.microsoft.com/office/word/2010/wordprocessingGroup" xmlns:wpi="http://schemas.microsoft.com/office/word/2010/wordprocessingInk" xmlns:wne="http://schemas.microsoft.com/office/word/2006/wordml" xmlns:wps="http://schemas.microsoft.com/office/word/2010/wordprocessingShape" mc:Ignorable="w14 w15 w16se w16cid wp14">
   <w:footnote w:type="separator" w:id="-1">
     <w:p>
       <w:r>
@@ -302,7 +4187,7 @@
 </file>
 
 <file path=word/styles.xml><?xml version="1.0" encoding="utf-8"?>
-<w:styles xmlns:mc="http://schemas.openxmlformats.org/markup-compatibility/2006" xmlns:r="http://schemas.openxmlformats.org/officeDocument/2006/relationships" xmlns:w="http://schemas.openxmlformats.org/wordprocessingml/2006/main" xmlns:w14="http://schemas.microsoft.com/office/word/2010/wordml" xmlns:w15="http://schemas.microsoft.com/office/word/2012/wordml" xmlns:w16cex="http://schemas.microsoft.com/office/word/2018/wordml/cex" xmlns:w16cid="http://schemas.microsoft.com/office/word/2016/wordml/cid" xmlns:w16="http://schemas.microsoft.com/office/word/2018/wordml" xmlns:w16sdtdh="http://schemas.microsoft.com/office/word/2020/wordml/sdtdatahash" xmlns:w16se="http://schemas.microsoft.com/office/word/2015/wordml/symex" mc:Ignorable="w14 w15 w16se w16cid w16 w16cex w16sdtdh">
+<w:styles xmlns:mc="http://schemas.openxmlformats.org/markup-compatibility/2006" xmlns:r="http://schemas.openxmlformats.org/officeDocument/2006/relationships" xmlns:w="http://schemas.openxmlformats.org/wordprocessingml/2006/main" xmlns:w14="http://schemas.microsoft.com/office/word/2010/wordml" xmlns:w15="http://schemas.microsoft.com/office/word/2012/wordml" xmlns:w16cid="http://schemas.microsoft.com/office/word/2016/wordml/cid" xmlns:w16se="http://schemas.microsoft.com/office/word/2015/wordml/symex" mc:Ignorable="w14 w15 w16se w16cid">
   <w:docDefaults>
     <w:rPrDefault>
       <w:rPr>
@@ -315,7 +4200,7 @@
     </w:rPrDefault>
     <w:pPrDefault/>
   </w:docDefaults>
-  <w:latentStyles w:defLockedState="0" w:defUIPriority="99" w:defSemiHidden="0" w:defUnhideWhenUsed="0" w:defQFormat="0" w:count="376">
+  <w:latentStyles w:defLockedState="0" w:defUIPriority="99" w:defSemiHidden="0" w:defUnhideWhenUsed="0" w:defQFormat="0" w:count="375">
     <w:lsdException w:name="Normal" w:uiPriority="0" w:qFormat="1"/>
     <w:lsdException w:name="heading 1" w:uiPriority="9" w:qFormat="1"/>
     <w:lsdException w:name="heading 2" w:semiHidden="1" w:uiPriority="9" w:unhideWhenUsed="1" w:qFormat="1"/>
@@ -691,7 +4576,6 @@
     <w:lsdException w:name="Smart Hyperlink" w:semiHidden="1" w:unhideWhenUsed="1"/>
     <w:lsdException w:name="Hashtag" w:semiHidden="1" w:unhideWhenUsed="1"/>
     <w:lsdException w:name="Unresolved Mention" w:semiHidden="1" w:unhideWhenUsed="1"/>
-    <w:lsdException w:name="Smart Link" w:semiHidden="1" w:unhideWhenUsed="1"/>
   </w:latentStyles>
   <w:style w:type="paragraph" w:default="1" w:styleId="a">
     <w:name w:val="Normal"/>
@@ -1345,7 +5229,7 @@
 </file>
 
 <file path=customXml/itemProps1.xml><?xml version="1.0" encoding="utf-8"?>
-<ds:datastoreItem xmlns:ds="http://schemas.openxmlformats.org/officeDocument/2006/customXml" ds:itemID="{805FB90D-69C2-43CA-89F1-68E6E445E16B}">
+<ds:datastoreItem xmlns:ds="http://schemas.openxmlformats.org/officeDocument/2006/customXml" ds:itemID="{A3689AC3-DA6C-454B-8CC6-9ED9B5E668F9}">
   <ds:schemaRefs>
     <ds:schemaRef ds:uri="http://schemas.openxmlformats.org/officeDocument/2006/bibliography"/>
   </ds:schemaRefs>

</xml_diff>